<commit_message>
updated with ed's revisions
</commit_message>
<xml_diff>
--- a/Text/20190817_GS_response_letter.docx
+++ b/Text/20190817_GS_response_letter.docx
@@ -1,52 +1,52 @@
 
 <file path=word/document.xml><?xml version="1.0" encoding="utf-8"?>
-<w:document xmlns:wpc="http://schemas.microsoft.com/office/word/2010/wordprocessingCanvas" xmlns:cx="http://schemas.microsoft.com/office/drawing/2014/chartex" xmlns:cx1="http://schemas.microsoft.com/office/drawing/2015/9/8/chartex" xmlns:cx2="http://schemas.microsoft.com/office/drawing/2015/10/21/chartex" xmlns:cx3="http://schemas.microsoft.com/office/drawing/2016/5/9/chartex" xmlns:cx4="http://schemas.microsoft.com/office/drawing/2016/5/10/chartex" xmlns:cx5="http://schemas.microsoft.com/office/drawing/2016/5/11/chartex" xmlns:cx6="http://schemas.microsoft.com/office/drawing/2016/5/12/chartex" xmlns:cx7="http://schemas.microsoft.com/office/drawing/2016/5/13/chartex" xmlns:cx8="http://schemas.microsoft.com/office/drawing/2016/5/14/chartex" xmlns:mc="http://schemas.openxmlformats.org/markup-compatibility/2006" xmlns:aink="http://schemas.microsoft.com/office/drawing/2016/ink" xmlns:am3d="http://schemas.microsoft.com/office/drawing/2017/model3d" xmlns:o="urn:schemas-microsoft-com:office:office" xmlns:r="http://schemas.openxmlformats.org/officeDocument/2006/relationships" xmlns:m="http://schemas.openxmlformats.org/officeDocument/2006/math" xmlns:v="urn:schemas-microsoft-com:vml" xmlns:wp14="http://schemas.microsoft.com/office/word/2010/wordprocessingDrawing" xmlns:wp="http://schemas.openxmlformats.org/drawingml/2006/wordprocessingDrawing" xmlns:w10="urn:schemas-microsoft-com:office:word" xmlns:w="http://schemas.openxmlformats.org/wordprocessingml/2006/main" xmlns:w14="http://schemas.microsoft.com/office/word/2010/wordml" xmlns:w15="http://schemas.microsoft.com/office/word/2012/wordml" xmlns:w16cid="http://schemas.microsoft.com/office/word/2016/wordml/cid" xmlns:w16se="http://schemas.microsoft.com/office/word/2015/wordml/symex" xmlns:wpg="http://schemas.microsoft.com/office/word/2010/wordprocessingGroup" xmlns:wpi="http://schemas.microsoft.com/office/word/2010/wordprocessingInk" xmlns:wne="http://schemas.microsoft.com/office/word/2006/wordml" xmlns:wps="http://schemas.microsoft.com/office/word/2010/wordprocessingShape" mc:Ignorable="w14 w15 w16se w16cid wp14">
+<w:document xmlns:wpc="http://schemas.microsoft.com/office/word/2010/wordprocessingCanvas" xmlns:cx="http://schemas.microsoft.com/office/drawing/2014/chartex" xmlns:cx1="http://schemas.microsoft.com/office/drawing/2015/9/8/chartex" xmlns:mc="http://schemas.openxmlformats.org/markup-compatibility/2006" xmlns:o="urn:schemas-microsoft-com:office:office" xmlns:r="http://schemas.openxmlformats.org/officeDocument/2006/relationships" xmlns:m="http://schemas.openxmlformats.org/officeDocument/2006/math" xmlns:v="urn:schemas-microsoft-com:vml" xmlns:wp14="http://schemas.microsoft.com/office/word/2010/wordprocessingDrawing" xmlns:wp="http://schemas.openxmlformats.org/drawingml/2006/wordprocessingDrawing" xmlns:w10="urn:schemas-microsoft-com:office:word" xmlns:w="http://schemas.openxmlformats.org/wordprocessingml/2006/main" xmlns:w14="http://schemas.microsoft.com/office/word/2010/wordml" xmlns:w15="http://schemas.microsoft.com/office/word/2012/wordml" xmlns:w16se="http://schemas.microsoft.com/office/word/2015/wordml/symex" xmlns:wpg="http://schemas.microsoft.com/office/word/2010/wordprocessingGroup" xmlns:wpi="http://schemas.microsoft.com/office/word/2010/wordprocessingInk" xmlns:wne="http://schemas.microsoft.com/office/word/2006/wordml" xmlns:wps="http://schemas.microsoft.com/office/word/2010/wordprocessingShape" mc:Ignorable="w14 w15 w16se wp14">
   <w:body>
-    <w:p>
-      <w:r>
-        <w:t>August 17</w:t>
-      </w:r>
-      <w:r>
-        <w:t>, 2019</w:t>
-      </w:r>
-    </w:p>
-    <w:p/>
-    <w:p>
-      <w:r>
-        <w:t>Dear D</w:t>
-      </w:r>
-      <w:r>
-        <w:t>r</w:t>
-      </w:r>
-      <w:r>
-        <w:t>. Adkison,</w:t>
-      </w:r>
-    </w:p>
-    <w:p/>
-    <w:p>
-      <w:r>
-        <w:t>Thank you for the opportunity to revise our manuscript UMCF-2019-0014 “Evaluating Population Recovery Characteristics for a Long-lived Protected Species: A Case History of Gulf Sturgeon in the Apalachicola River”.  We have extensively revised the manuscript based on input from editorial team and reviewers.  Below we provide</w:t>
-      </w:r>
-      <w:r>
-        <w:t xml:space="preserve"> the original reviewer comment in italics, and then provide a</w:t>
-      </w:r>
-      <w:r>
-        <w:t xml:space="preserve"> detailed response to these comments </w:t>
-      </w:r>
-      <w:r>
-        <w:t xml:space="preserve">with reference to the location of the revision </w:t>
-      </w:r>
-      <w:r>
-        <w:t>in our revised manuscript.</w:t>
-      </w:r>
-      <w:r>
-        <w:t xml:space="preserve">  We look forward to working with you to finalize revisions to this manuscript.</w:t>
-      </w:r>
-    </w:p>
     <w:p>
       <w:bookmarkStart w:id="0" w:name="_GoBack"/>
       <w:bookmarkEnd w:id="0"/>
       <w:r>
+        <w:t>August 17</w:t>
+      </w:r>
+      <w:r>
+        <w:t>, 2019</w:t>
+      </w:r>
+    </w:p>
+    <w:p/>
+    <w:p>
+      <w:r>
+        <w:t>Dear D</w:t>
+      </w:r>
+      <w:r>
+        <w:t>r</w:t>
+      </w:r>
+      <w:r>
+        <w:t>. Adkison,</w:t>
+      </w:r>
+    </w:p>
+    <w:p/>
+    <w:p>
+      <w:r>
+        <w:t>Thank you for the opportunity to revise our manuscript UMCF-2019-0014 “Evaluating Population Recovery Characteristics for a Long-lived Protected Species: A Case History of Gulf Sturgeon in the Apalachicola River”.  We have extensively revised the manuscript based on input from editorial team and reviewers.  Below we provide</w:t>
+      </w:r>
+      <w:r>
+        <w:t xml:space="preserve"> the original reviewer comment in italics, and then provide a</w:t>
+      </w:r>
+      <w:r>
+        <w:t xml:space="preserve"> detailed response to these comments </w:t>
+      </w:r>
+      <w:r>
+        <w:t xml:space="preserve">with reference to the location of the revision </w:t>
+      </w:r>
+      <w:r>
+        <w:t>in our revised manuscript.</w:t>
+      </w:r>
+      <w:r>
+        <w:t xml:space="preserve">  We look forward to working with you to finalize revisions to this manuscript.</w:t>
+      </w:r>
+    </w:p>
+    <w:p>
+      <w:r>
         <w:t>Reviewer 1</w:t>
       </w:r>
     </w:p>
@@ -399,14 +399,152 @@
           <w:i/>
           <w:iCs/>
         </w:rPr>
-        <w:t>More importantly, given that “</w:t>
-      </w:r>
-      <w:r>
-        <w:rPr>
-          <w:i/>
-          <w:iCs/>
-        </w:rPr>
-        <w:t xml:space="preserve">each pre-recruit stanza had equal relative mortality and habitat capacity, which implies each recruitment stanza was equally long and with similar bottlenecks”, I wonder if anything is gained by separating recruitment into </w:t>
+        <w:t xml:space="preserve">More importantly, given that “each pre-recruit stanza had equal relative mortality and habitat capacity, which implies each recruitment stanza was equally long and with similar bottlenecks”, I wonder if anything is gained by separating recruitment into stanzas. </w:t>
+      </w:r>
+    </w:p>
+    <w:p>
+      <w:pPr>
+        <w:rPr>
+          <w:i/>
+          <w:iCs/>
+        </w:rPr>
+      </w:pPr>
+      <w:r>
+        <w:rPr>
+          <w:iCs/>
+        </w:rPr>
+        <w:lastRenderedPageBreak/>
+        <w:t>It is necessary to separate recruitment into stanzas to reflect a pre-stocking stanza (wild fish are competing among themselves) and a post-stocking stanza, where wild fish may need to compete with stocked fish</w:t>
+      </w:r>
+      <w:r>
+        <w:rPr>
+          <w:iCs/>
+        </w:rPr>
+        <w:t xml:space="preserve">, as described by </w:t>
+      </w:r>
+      <w:r>
+        <w:rPr>
+          <w:iCs/>
+        </w:rPr>
+        <w:t xml:space="preserve">Lorenzen (2005) and implemented by </w:t>
+      </w:r>
+      <w:r>
+        <w:rPr>
+          <w:iCs/>
+        </w:rPr>
+        <w:t>Camp et al. (2014)</w:t>
+      </w:r>
+      <w:r>
+        <w:rPr>
+          <w:iCs/>
+        </w:rPr>
+        <w:t>. We have added text</w:t>
+      </w:r>
+      <w:r>
+        <w:rPr>
+          <w:iCs/>
+        </w:rPr>
+        <w:t xml:space="preserve"> (lines 158-161)</w:t>
+      </w:r>
+      <w:r>
+        <w:rPr>
+          <w:iCs/>
+        </w:rPr>
+        <w:t xml:space="preserve"> at this point of the manuscript to make this clear. </w:t>
+      </w:r>
+      <w:r>
+        <w:rPr>
+          <w:i/>
+          <w:iCs/>
+        </w:rPr>
+        <w:t xml:space="preserve">      </w:t>
+      </w:r>
+    </w:p>
+    <w:p>
+      <w:pPr>
+        <w:rPr>
+          <w:i/>
+          <w:iCs/>
+        </w:rPr>
+      </w:pPr>
+      <w:r>
+        <w:rPr>
+          <w:i/>
+          <w:iCs/>
+        </w:rPr>
+        <w:t xml:space="preserve">b) Lines 168-170) state that “We initialized our population model (initial population size (N0)) with parameter estimates representing the initial, pre-exploitation population of Gulf sturgeon”, but lines 194-195 (in describing the baseline model, or scenario 1) state that “We then used this model to compare differences in time until population benchmarks are met using a range of estimated (N0) values”. So was a single value of N0 used for Scenario 1, or a range of values? If lines 194-195 refer to scenario 2 (as suggested by Table 3), it is confusing not to include them in the paragraph describing paragraph 2. Also confusing is referring to the initial population size as “parameter estimates” if they were set to a particular value (even if this was an estimate from some other model) because estimating the initial population size as a parameter is a common feature of population models. </w:t>
+      </w:r>
+    </w:p>
+    <w:p>
+      <w:pPr>
+        <w:rPr>
+          <w:iCs/>
+        </w:rPr>
+      </w:pPr>
+      <w:r>
+        <w:rPr>
+          <w:iCs/>
+        </w:rPr>
+        <w:t xml:space="preserve">We have revised the text to clarify that these were parameter values rather than estimates, given this is a simulation model and the initial population size was not statistically estimated in this exercise. </w:t>
+      </w:r>
+      <w:r>
+        <w:rPr>
+          <w:iCs/>
+        </w:rPr>
+        <w:t>Otherwise, the text formerly in lines 168-170 (“We initialized our population model…”) is correct. We have replaced the text mentioned from lines 194-195 with “Outcomes of this scenario were the basis against which all other scenarios were compared”</w:t>
+      </w:r>
+      <w:r>
+        <w:rPr>
+          <w:iCs/>
+        </w:rPr>
+        <w:t xml:space="preserve"> (lines 201-217)</w:t>
+      </w:r>
+      <w:r>
+        <w:rPr>
+          <w:iCs/>
+        </w:rPr>
+        <w:t xml:space="preserve">, which is what should have been said initially. </w:t>
+      </w:r>
+      <w:r>
+        <w:rPr>
+          <w:iCs/>
+        </w:rPr>
+        <w:t>There were no scenarios where N0 were adjusted, so no further text (specifically in Scenario 2, where depletion level was varied by manually adjusting pre-closure exploitation rates (U)) was changed.</w:t>
+      </w:r>
+    </w:p>
+    <w:p>
+      <w:r>
+        <w:rPr>
+          <w:i/>
+          <w:iCs/>
+        </w:rPr>
+        <w:t>c) Lines 171-174) “Removals during this period are simply the initialization of the population model (transient dynamics) that results from adjustment of the population to the applied rate of mortality.” Initialization of population models usually refers to defining the starting abundance and model parameters necessary for forward simulation, and would not be affected by mortality rates beyond the initial year. Transient dynamics usually refers to short-term fluctuations in a deterministic model before equilibrium is reached. The initialization of the model can affect the transient dynamics, but these are two different concepts. This sentence seems to be just saying that the population abundances are a function of the specified starting values and mortality rates.</w:t>
+      </w:r>
+    </w:p>
+    <w:p>
+      <w:pPr>
+        <w:rPr>
+          <w:i/>
+          <w:iCs/>
+        </w:rPr>
+      </w:pPr>
+      <w:r>
+        <w:t>We have revised this section for clarity and have used the suggested sentence. Thank you for the suggested text.</w:t>
+      </w:r>
+    </w:p>
+    <w:p>
+      <w:pPr>
+        <w:rPr>
+          <w:i/>
+          <w:iCs/>
+        </w:rPr>
+      </w:pPr>
+      <w:r>
+        <w:rPr>
+          <w:i/>
+          <w:iCs/>
+        </w:rPr>
+        <w:t xml:space="preserve">d) Line 188 – </w:t>
       </w:r>
       <w:commentRangeStart w:id="2"/>
       <w:r>
@@ -414,7 +552,7 @@
           <w:i/>
           <w:iCs/>
         </w:rPr>
-        <w:t>stanzas</w:t>
+        <w:t>190</w:t>
       </w:r>
       <w:commentRangeEnd w:id="2"/>
       <w:r>
@@ -428,64 +566,588 @@
           <w:i/>
           <w:iCs/>
         </w:rPr>
-        <w:t xml:space="preserve">. </w:t>
-      </w:r>
-    </w:p>
-    <w:p>
-      <w:pPr>
-        <w:rPr>
-          <w:i/>
-          <w:iCs/>
-        </w:rPr>
-      </w:pPr>
+        <w:t xml:space="preserve">, 200) – “A baseline population simulation (Scenario 1) was created to estimate simple projections of population size and establish a reference from which to compare other models.” “Simulation” is singular, but “projections” is plural. If scenario 1 is a set of simulations, then how do they differ from each other, and how many simulations were done? The caption in Figure 1 suggests that the spread shown in Figure 1 was obtained from simulations at the upper and lower 95% confidence bounds of the estimate of N0 – it would be useful to put this in the text when first describing scenario 1. In line 200, what does ‘median population trajectory’ mean? What was the set from which the median was calculated? </w:t>
+      </w:r>
+    </w:p>
+    <w:p>
+      <w:pPr>
+        <w:rPr>
+          <w:iCs/>
+        </w:rPr>
+      </w:pPr>
+      <w:r>
+        <w:rPr>
+          <w:iCs/>
+        </w:rPr>
+        <w:t>We have clarified that Scenario 1 is a single simulation, although we have also properly described how we calculated our ‘confidence limits’</w:t>
+      </w:r>
+      <w:r>
+        <w:rPr>
+          <w:iCs/>
+        </w:rPr>
+        <w:t xml:space="preserve"> (lines 200-2010)</w:t>
+      </w:r>
+      <w:r>
+        <w:rPr>
+          <w:iCs/>
+        </w:rPr>
+        <w:t xml:space="preserve">. We have further clarified at the end of this </w:t>
+      </w:r>
       <w:r>
         <w:rPr>
           <w:iCs/>
         </w:rPr>
         <w:lastRenderedPageBreak/>
-        <w:t>It is necessary to separate recruitment into stanzas to reflect a pre-stocking stanza (wild fish are competing among themselves) and a post-stocking stanza, where wild fish may need to compete with stocked fish. We have added text</w:t>
-      </w:r>
-      <w:r>
-        <w:rPr>
-          <w:iCs/>
-        </w:rPr>
-        <w:t xml:space="preserve"> (lines 158-161)</w:t>
-      </w:r>
-      <w:r>
-        <w:rPr>
-          <w:iCs/>
-        </w:rPr>
-        <w:t xml:space="preserve"> at this point of the manuscript to make this clear. </w:t>
-      </w:r>
-      <w:r>
-        <w:rPr>
-          <w:i/>
-          <w:iCs/>
-        </w:rPr>
-        <w:t xml:space="preserve">      </w:t>
-      </w:r>
-    </w:p>
-    <w:p>
-      <w:pPr>
-        <w:rPr>
-          <w:i/>
-          <w:iCs/>
-        </w:rPr>
-      </w:pPr>
-      <w:r>
-        <w:rPr>
-          <w:i/>
-          <w:iCs/>
-        </w:rPr>
-        <w:t xml:space="preserve">b) Lines 168-170) state that “We initialized our population model (initial population size (N0)) with </w:t>
-      </w:r>
+        <w:t>paragraph that confidence limits are for visual reference only as they are not true confidence limits (as the reviewer points out).</w:t>
+      </w:r>
+    </w:p>
+    <w:p>
+      <w:pPr>
+        <w:rPr>
+          <w:i/>
+          <w:iCs/>
+        </w:rPr>
+      </w:pPr>
+      <w:r>
+        <w:rPr>
+          <w:i/>
+          <w:iCs/>
+        </w:rPr>
+        <w:t>e) Lines 199-200) The fishing mortality rates were initially introduced as, I assume, instantaneous rate (i.e., F rates), but are now being introduced as annual exploitation rates. Over what time period do these manipulations in mortality occur? Table 3 refers to U = 1.0, so if this is an annual rate it would remove the entire population. Umsy is referred to in the text, but not in Table 1, whereas Fmsy is referred to in Table 1 but not the text (and neither are defined). There seems to be some confusion on annual and instantaneous rates of mortality.</w:t>
+      </w:r>
+    </w:p>
+    <w:p>
+      <w:pPr>
+        <w:rPr>
+          <w:iCs/>
+        </w:rPr>
+      </w:pPr>
+      <w:r>
+        <w:rPr>
+          <w:iCs/>
+        </w:rPr>
+        <w:t xml:space="preserve">Fishing mortality rates are actually apical exploitation rates </w:t>
+      </w:r>
+      <w:r>
+        <w:rPr>
+          <w:iCs/>
+        </w:rPr>
+        <w:t xml:space="preserve">where </w:t>
+      </w:r>
+      <w:r>
+        <w:rPr>
+          <w:i/>
+          <w:iCs/>
+        </w:rPr>
+        <w:t>U</w:t>
+      </w:r>
+      <w:r>
+        <w:rPr>
+          <w:iCs/>
+        </w:rPr>
+        <w:t xml:space="preserve"> is multiplied by an age-specific vulnerability to get total exploitation. Therefore, if apical exploitation rate is 1.0, 100% of the vulnerable population will be removed each year, but the some of the entire population would remain. We have made this clear on lines 22</w:t>
+      </w:r>
+      <w:r>
+        <w:rPr>
+          <w:iCs/>
+        </w:rPr>
+        <w:t>1</w:t>
+      </w:r>
+      <w:r>
+        <w:rPr>
+          <w:iCs/>
+        </w:rPr>
+        <w:t>-2</w:t>
+      </w:r>
+      <w:r>
+        <w:rPr>
+          <w:iCs/>
+        </w:rPr>
+        <w:t>24</w:t>
+      </w:r>
+      <w:r>
+        <w:rPr>
+          <w:iCs/>
+        </w:rPr>
+        <w:t xml:space="preserve">. We have removed </w:t>
+      </w:r>
+      <w:r>
+        <w:rPr>
+          <w:i/>
+          <w:iCs/>
+        </w:rPr>
+        <w:t>F</w:t>
+      </w:r>
+      <w:r>
+        <w:rPr>
+          <w:i/>
+          <w:iCs/>
+          <w:vertAlign w:val="subscript"/>
+        </w:rPr>
+        <w:t>MSY</w:t>
+      </w:r>
+      <w:r>
+        <w:rPr>
+          <w:iCs/>
+        </w:rPr>
+        <w:t xml:space="preserve"> from Table 1, as it is not a parameter and was accidentally left in through the development of the paper. We have also defined </w:t>
+      </w:r>
+      <w:r>
+        <w:rPr>
+          <w:i/>
+          <w:iCs/>
+        </w:rPr>
+        <w:t>U</w:t>
+      </w:r>
+      <w:r>
+        <w:rPr>
+          <w:i/>
+          <w:iCs/>
+          <w:vertAlign w:val="subscript"/>
+        </w:rPr>
+        <w:t>MSY</w:t>
+      </w:r>
+      <w:r>
+        <w:rPr>
+          <w:iCs/>
+        </w:rPr>
+        <w:t xml:space="preserve"> and </w:t>
+      </w:r>
+      <w:r>
+        <w:rPr>
+          <w:i/>
+          <w:iCs/>
+        </w:rPr>
+        <w:t>B</w:t>
+      </w:r>
+      <w:r>
+        <w:rPr>
+          <w:i/>
+          <w:iCs/>
+          <w:vertAlign w:val="subscript"/>
+        </w:rPr>
+        <w:t>MSY</w:t>
+      </w:r>
+      <w:r>
+        <w:rPr>
+          <w:iCs/>
+        </w:rPr>
+        <w:t xml:space="preserve"> in the text (lines 26</w:t>
+      </w:r>
+      <w:r>
+        <w:rPr>
+          <w:iCs/>
+        </w:rPr>
+        <w:t>1</w:t>
+      </w:r>
+      <w:r>
+        <w:rPr>
+          <w:iCs/>
+        </w:rPr>
+        <w:t>-26</w:t>
+      </w:r>
+      <w:r>
+        <w:rPr>
+          <w:iCs/>
+        </w:rPr>
+        <w:t>4</w:t>
+      </w:r>
+      <w:r>
+        <w:rPr>
+          <w:iCs/>
+        </w:rPr>
+        <w:t>)</w:t>
+      </w:r>
+    </w:p>
+    <w:p>
+      <w:pPr>
+        <w:rPr>
+          <w:i/>
+          <w:iCs/>
+        </w:rPr>
+      </w:pPr>
+      <w:r>
+        <w:rPr>
+          <w:i/>
+          <w:iCs/>
+        </w:rPr>
+        <w:t>5) The authors note that SPR is not a measure of the size of the spawning stock, and for that reason they many want to consider whether it is useful as a metric for population recovery. SPR values are used as an indicator of fishing intensity, and the SPR calculation the author employ (which is often call the transitional SPR; see Mace et al 1996) is an indication of fishing intensity experienced in the past by the cohorts in the population. However, the cessation of fishing does not necessarily imply that the population has increased to meet recovery goals.</w:t>
+      </w:r>
+    </w:p>
+    <w:p>
+      <w:pPr>
+        <w:rPr>
+          <w:i/>
+          <w:iCs/>
+        </w:rPr>
+      </w:pPr>
+      <w:r>
+        <w:rPr>
+          <w:iCs/>
+        </w:rPr>
+        <w:t>We completely agree with the reviewer and have added text to this effect, suggesting neither SPR nor total abundance are truly reflective of low extirpation risk (lines 4</w:t>
+      </w:r>
+      <w:r>
+        <w:rPr>
+          <w:iCs/>
+        </w:rPr>
+        <w:t>71</w:t>
+      </w:r>
+      <w:r>
+        <w:rPr>
+          <w:iCs/>
+        </w:rPr>
+        <w:t>-4</w:t>
+      </w:r>
+      <w:r>
+        <w:rPr>
+          <w:iCs/>
+        </w:rPr>
+        <w:t>82</w:t>
+      </w:r>
+      <w:r>
+        <w:rPr>
+          <w:iCs/>
+        </w:rPr>
+        <w:t>)</w:t>
+      </w:r>
+      <w:r>
+        <w:rPr>
+          <w:iCs/>
+        </w:rPr>
+        <w:t>.  We have also added the Mace et al. 1996 reference.</w:t>
+      </w:r>
+      <w:r>
+        <w:rPr>
+          <w:i/>
+          <w:iCs/>
+        </w:rPr>
+        <w:t xml:space="preserve">         </w:t>
+      </w:r>
+    </w:p>
+    <w:p>
+      <w:pPr>
+        <w:rPr>
+          <w:i/>
+          <w:iCs/>
+        </w:rPr>
+      </w:pPr>
+      <w:r>
+        <w:rPr>
+          <w:i/>
+          <w:iCs/>
+        </w:rPr>
+        <w:t>Minor comments</w:t>
+      </w:r>
+    </w:p>
+    <w:p>
+      <w:pPr>
+        <w:rPr>
+          <w:i/>
+          <w:iCs/>
+        </w:rPr>
+      </w:pPr>
+      <w:r>
+        <w:rPr>
+          <w:i/>
+          <w:iCs/>
+        </w:rPr>
+        <w:t>Line 81) Change to “. . . before population recovery is considered . . .”</w:t>
+      </w:r>
+    </w:p>
+    <w:p>
+      <w:r>
+        <w:t>Change made.</w:t>
+      </w:r>
+    </w:p>
+    <w:p>
+      <w:pPr>
+        <w:rPr>
+          <w:i/>
+          <w:iCs/>
+        </w:rPr>
+      </w:pPr>
+      <w:r>
+        <w:rPr>
+          <w:i/>
+          <w:iCs/>
+        </w:rPr>
+        <w:t>Line 244) Scenario 1 SPR not shown in Table 3.</w:t>
+      </w:r>
+    </w:p>
+    <w:p>
+      <w:pPr>
+        <w:rPr>
+          <w:iCs/>
+        </w:rPr>
+      </w:pPr>
+      <w:r>
+        <w:rPr>
+          <w:iCs/>
+        </w:rPr>
+        <w:t>We have added this line to Table 3</w:t>
+      </w:r>
+    </w:p>
+    <w:p>
+      <w:pPr>
+        <w:rPr>
+          <w:i/>
+          <w:iCs/>
+        </w:rPr>
+      </w:pPr>
+      <w:r>
+        <w:rPr>
+          <w:i/>
+          <w:iCs/>
+        </w:rPr>
+        <w:t xml:space="preserve">Lines 251-252) Repetitive, repeats material from lines 243-244. </w:t>
+      </w:r>
+    </w:p>
+    <w:p>
+      <w:r>
+        <w:t>Duplication removed.</w:t>
+      </w:r>
+    </w:p>
+    <w:p>
+      <w:r>
+        <w:rPr>
+          <w:i/>
+          <w:iCs/>
+        </w:rPr>
+        <w:t xml:space="preserve">Line 272) t1 is defined as 1901 in line 171, but fish stocking is modeled as beginning in 1985. More generally, why are you simulating what fish stocking rates could have happened in 1985? By now, it should be known how many fish were stocked in the past.  </w:t>
+      </w:r>
+    </w:p>
+    <w:p>
+      <w:r>
+        <w:t>The scenarios are all hypothetical and the years are referenced in terms of “if this action had been taken in 1985 what would the population have looked like in 2023” the reference year identified by the recovery plan.</w:t>
+      </w:r>
+    </w:p>
+    <w:p>
+      <w:pPr>
+        <w:rPr>
+          <w:i/>
+          <w:iCs/>
+        </w:rPr>
+      </w:pPr>
+      <w:r>
+        <w:rPr>
+          <w:i/>
+          <w:iCs/>
+        </w:rPr>
+        <w:t>Line 279) “Important”, not “import”</w:t>
+      </w:r>
+    </w:p>
+    <w:p>
+      <w:r>
+        <w:lastRenderedPageBreak/>
+        <w:t>Correction made.</w:t>
+      </w:r>
+    </w:p>
+    <w:p>
+      <w:pPr>
+        <w:rPr>
+          <w:i/>
+          <w:iCs/>
+        </w:rPr>
+      </w:pPr>
+      <w:r>
+        <w:rPr>
+          <w:i/>
+          <w:iCs/>
+        </w:rPr>
+        <w:t xml:space="preserve">Lines 303-304 “. . . and BMSY at current carrying capacity levels only about 1859kg (&lt;200 age-4+ fish).” Where was this number in the Results section, and how was it computed? </w:t>
+      </w:r>
+    </w:p>
+    <w:p>
+      <w:pPr>
+        <w:rPr>
+          <w:iCs/>
+        </w:rPr>
+      </w:pPr>
+      <w:r>
+        <w:rPr>
+          <w:iCs/>
+        </w:rPr>
+        <w:t xml:space="preserve">We have added </w:t>
+      </w:r>
+      <w:r>
+        <w:rPr>
+          <w:iCs/>
+        </w:rPr>
+        <w:t xml:space="preserve">a section on population productivity, which discusses these findings (lines </w:t>
+      </w:r>
+      <w:r>
+        <w:rPr>
+          <w:iCs/>
+        </w:rPr>
+        <w:t>316-321</w:t>
+      </w:r>
+      <w:r>
+        <w:rPr>
+          <w:iCs/>
+        </w:rPr>
+        <w:t>). We have also added text to Methods (lines 26</w:t>
+      </w:r>
+      <w:r>
+        <w:rPr>
+          <w:iCs/>
+        </w:rPr>
+        <w:t>1</w:t>
+      </w:r>
+      <w:r>
+        <w:rPr>
+          <w:iCs/>
+        </w:rPr>
+        <w:t>-2</w:t>
+      </w:r>
+      <w:r>
+        <w:rPr>
+          <w:iCs/>
+        </w:rPr>
+        <w:t>64</w:t>
+      </w:r>
+      <w:r>
+        <w:rPr>
+          <w:iCs/>
+        </w:rPr>
+        <w:t xml:space="preserve">) where we discuss how MSY was numerically solved. </w:t>
+      </w:r>
+    </w:p>
+    <w:p>
+      <w:pPr>
+        <w:rPr>
+          <w:i/>
+          <w:iCs/>
+        </w:rPr>
+      </w:pPr>
+      <w:r>
+        <w:rPr>
+          <w:i/>
+          <w:iCs/>
+        </w:rPr>
+        <w:t xml:space="preserve">Line 338) “effective fishing mortality (catch/abundance)”  This is an exploitation rate (for most people, I think the phrase “fishing mortality” would refer to an instantaneous rate).  </w:t>
+      </w:r>
+    </w:p>
+    <w:p>
+      <w:pPr>
+        <w:rPr>
+          <w:i/>
+          <w:iCs/>
+        </w:rPr>
+      </w:pPr>
+      <w:r>
+        <w:rPr>
+          <w:i/>
+          <w:iCs/>
+        </w:rPr>
+        <w:t xml:space="preserve">Lines 337-339) “landings that occur following population collapse likely increase the risk of depensatory mortality where the effective fishing mortality (catch/abundance) is high even if landings are low relative to historic.”  Depensation means that the pre-capita rates of recruitment (or population growth) decline as the stock becomes smaller, and requires sigmoidal stock recruitment curves or production functions. High fishing rates at low stock sizes does not define depensation. Evidence for depensation was not presented in the paper. </w:t>
+      </w:r>
+    </w:p>
+    <w:p>
+      <w:r>
+        <w:t>This has been revised to remove discussion of depensation.</w:t>
+      </w:r>
+    </w:p>
+    <w:p>
+      <w:r>
+        <w:rPr>
+          <w:i/>
+          <w:iCs/>
+        </w:rPr>
+        <w:t>Line 361) “States”, not “stats”</w:t>
+      </w:r>
+    </w:p>
+    <w:p>
+      <w:r>
+        <w:t>Correction made.</w:t>
+      </w:r>
+    </w:p>
+    <w:p>
+      <w:pPr>
+        <w:rPr>
+          <w:i/>
+          <w:iCs/>
+        </w:rPr>
+      </w:pPr>
+      <w:r>
+        <w:rPr>
+          <w:i/>
+          <w:iCs/>
+        </w:rPr>
+        <w:t xml:space="preserve">Line 376) How much ability to managers have to reduce natural mortality? It seems like things like red tides, weather anomalies, and hurricanes would be beyond the control of a fishery manager.  </w:t>
+      </w:r>
+    </w:p>
+    <w:p>
+      <w:pPr>
+        <w:rPr>
+          <w:i/>
+          <w:iCs/>
+        </w:rPr>
+      </w:pPr>
+      <w:r>
+        <w:rPr>
+          <w:i/>
+          <w:iCs/>
+        </w:rPr>
+        <w:t xml:space="preserve">Table 3)  SPR values should not be above 1. For the scenario 3 runs, I suspect that the natural mortality values for the unfished population was not consistent with the value for the fished population. </w:t>
+      </w:r>
+    </w:p>
+    <w:p>
+      <w:pPr>
+        <w:rPr>
+          <w:iCs/>
+        </w:rPr>
+      </w:pPr>
+      <w:r>
+        <w:rPr>
+          <w:iCs/>
+        </w:rPr>
+        <w:t xml:space="preserve">This is consistent with the scenario we have described. In Methods (lines </w:t>
+      </w:r>
+      <w:r>
+        <w:rPr>
+          <w:iCs/>
+        </w:rPr>
+        <w:t>227-229</w:t>
+      </w:r>
+      <w:r>
+        <w:rPr>
+          <w:iCs/>
+        </w:rPr>
+        <w:t xml:space="preserve">), we state the natural mortality may have changed since closure of the fishery, and this is the basis for this scenario evaluation. As such, we change mortality after 1985 and examine how this impacts abundance and SPR; text in Results (lines </w:t>
+      </w:r>
+      <w:r>
+        <w:rPr>
+          <w:iCs/>
+        </w:rPr>
+        <w:t>282-285</w:t>
+      </w:r>
+      <w:r>
+        <w:rPr>
+          <w:iCs/>
+        </w:rPr>
+        <w:t xml:space="preserve">) reiterates this point. From that perspective (as the reviewer correctly states), SPR can be greater than 1.0. </w:t>
+      </w:r>
+    </w:p>
+    <w:p>
+      <w:pPr>
+        <w:rPr>
+          <w:i/>
+          <w:iCs/>
+        </w:rPr>
+      </w:pPr>
+      <w:r>
+        <w:rPr>
+          <w:i/>
+          <w:iCs/>
+        </w:rPr>
+        <w:t xml:space="preserve">Figure 6) There is no description of an analysis related to age structure in the Methods section. What is κ? The caption (which discusses a surface plot and cells) does not match the figure. </w:t>
+      </w:r>
+    </w:p>
+    <w:p>
       <w:commentRangeStart w:id="3"/>
       <w:r>
-        <w:rPr>
-          <w:i/>
-          <w:iCs/>
-        </w:rPr>
-        <w:t>parameter</w:t>
+        <w:t>This</w:t>
       </w:r>
       <w:commentRangeEnd w:id="3"/>
       <w:r>
@@ -495,811 +1157,70 @@
         <w:commentReference w:id="3"/>
       </w:r>
       <w:r>
-        <w:rPr>
-          <w:i/>
-          <w:iCs/>
-        </w:rPr>
-        <w:t xml:space="preserve"> estimates representing the initial, pre-exploitation population of Gulf sturgeon”, but lines 194-195 (in describing the baseline model, or scenario 1) state that “We then used this model to compare differences in time until population benchmarks are met using a range of estimated (N0) values”. So was a single value of N0 used for Scenario 1, or a range of values? If lines 194-195 refer to scenario 2 (as suggested by Table 3), it is confusing not to include them in the paragraph describing paragraph 2. Also confusing is referring to </w:t>
-      </w:r>
-      <w:r>
-        <w:rPr>
-          <w:i/>
-          <w:iCs/>
-        </w:rPr>
-        <w:t xml:space="preserve">the initial population size as “parameter estimates” if they were set to a particular value (even if this was an estimate from some other model) because estimating the initial population size as a parameter is a common feature of population models. </w:t>
-      </w:r>
-    </w:p>
-    <w:p>
-      <w:pPr>
-        <w:rPr>
-          <w:iCs/>
-        </w:rPr>
-      </w:pPr>
-      <w:r>
-        <w:rPr>
-          <w:iCs/>
-        </w:rPr>
-        <w:t xml:space="preserve">We have revised the text to clarify that these were parameter values rather than estimates, given this is a simulation model and the initial population size was not statistically estimated in this exercise. </w:t>
-      </w:r>
-      <w:r>
-        <w:rPr>
-          <w:iCs/>
-        </w:rPr>
-        <w:t>Otherwise, the text formerly in lines 168-170 (“We initialized our population model…”) is correct. We have replaced the text mentioned from lines 194-195 with “Outcomes of this scenario were the basis against which all other scenarios were compared”</w:t>
-      </w:r>
-      <w:r>
-        <w:rPr>
-          <w:iCs/>
-        </w:rPr>
-        <w:t xml:space="preserve"> (lines 201-217)</w:t>
-      </w:r>
-      <w:r>
-        <w:rPr>
-          <w:iCs/>
-        </w:rPr>
-        <w:t xml:space="preserve">, which is what should have been said initially. </w:t>
-      </w:r>
-      <w:r>
-        <w:rPr>
-          <w:iCs/>
-        </w:rPr>
-        <w:t>There were no scenarios where N0 were adjusted, so no further text (specifically in Scenario 2, where depletion level was varied by manually adjusting pre-closure exploitation rates (U)) was changed.</w:t>
-      </w:r>
-    </w:p>
-    <w:p>
-      <w:r>
-        <w:rPr>
-          <w:i/>
-          <w:iCs/>
-        </w:rPr>
-        <w:t xml:space="preserve">c) Lines 171-174) “Removals during this period are simply </w:t>
-      </w:r>
-      <w:r>
-        <w:rPr>
-          <w:i/>
-          <w:iCs/>
-        </w:rPr>
-        <w:t>the initialization of the population model (transient dynamics) that results from adjustment of the population to the applied rate of mortality.” Initialization of population models usually refers to defining the starting abundance and model parameters necessary for forward simulation, and would not be affected by mortality rates beyond the initial year. Transient dynamics usually refers to short-term fluctuations in a deterministic model before equilibrium is reached. The initialization of the model can affect the transient dynamics, but these are two different concepts. This sentence seems to be just saying that the population abundances are a function of the specified starting values and mortality rates.</w:t>
-      </w:r>
-    </w:p>
-    <w:p>
-      <w:pPr>
-        <w:rPr>
-          <w:i/>
-          <w:iCs/>
-        </w:rPr>
-      </w:pPr>
-      <w:r>
-        <w:t>We have revised this section for clarity and have used the suggested sentence. Thank you for the suggested text.</w:t>
-      </w:r>
-    </w:p>
-    <w:p>
-      <w:pPr>
-        <w:rPr>
-          <w:i/>
-          <w:iCs/>
-        </w:rPr>
-      </w:pPr>
-      <w:r>
-        <w:rPr>
-          <w:i/>
-          <w:iCs/>
-        </w:rPr>
-        <w:t xml:space="preserve">d) Line 188 – </w:t>
-      </w:r>
-      <w:commentRangeStart w:id="4"/>
-      <w:r>
-        <w:rPr>
-          <w:i/>
-          <w:iCs/>
-        </w:rPr>
-        <w:t>190</w:t>
-      </w:r>
-      <w:commentRangeEnd w:id="4"/>
-      <w:r>
-        <w:rPr>
-          <w:rStyle w:val="CommentReference"/>
-        </w:rPr>
-        <w:commentReference w:id="4"/>
-      </w:r>
-      <w:r>
-        <w:rPr>
-          <w:i/>
-          <w:iCs/>
-        </w:rPr>
-        <w:t xml:space="preserve">, 200) – “A baseline population simulation (Scenario 1) was created to estimate simple projections of population size and establish a reference from which to compare other models.” “Simulation” is singular, but “projections” is plural. If scenario 1 is a set of simulations, then how do they differ from each other, and how many simulations were done? The caption in Figure 1 suggests that the spread shown in Figure 1 was obtained from simulations at the upper and lower 95% confidence bounds of the estimate of N0 – it would be useful to put this in the text when first describing scenario 1. In line 200, what does ‘median population trajectory’ mean? What was the set from which the median was </w:t>
-      </w:r>
-      <w:r>
-        <w:rPr>
-          <w:i/>
-          <w:iCs/>
-        </w:rPr>
-        <w:t xml:space="preserve">calculated? </w:t>
-      </w:r>
-    </w:p>
-    <w:p>
-      <w:pPr>
-        <w:rPr>
-          <w:iCs/>
-        </w:rPr>
-      </w:pPr>
-      <w:r>
-        <w:rPr>
-          <w:iCs/>
-        </w:rPr>
-        <w:t>We have clarified that Scenario 1 is a single simulation, although we have also properly described how we calculated our ‘confidence limits’</w:t>
-      </w:r>
-      <w:r>
-        <w:rPr>
-          <w:iCs/>
-        </w:rPr>
-        <w:t xml:space="preserve"> (lines 200-2010)</w:t>
-      </w:r>
-      <w:r>
-        <w:rPr>
-          <w:iCs/>
-        </w:rPr>
-        <w:t>. We have further clarified at the end of this paragraph that confidence limits are for visual reference only as they are not true confidence limits (as the reviewer points out).</w:t>
-      </w:r>
-    </w:p>
-    <w:p>
-      <w:pPr>
-        <w:rPr>
-          <w:i/>
-          <w:iCs/>
-        </w:rPr>
-      </w:pPr>
-      <w:r>
-        <w:rPr>
-          <w:i/>
-          <w:iCs/>
+        <w:t xml:space="preserve"> figure has been deleted.</w:t>
+      </w:r>
+    </w:p>
+    <w:p>
+      <w:pPr>
+        <w:rPr>
+          <w:i/>
+          <w:iCs/>
+        </w:rPr>
+      </w:pPr>
+      <w:r>
+        <w:rPr>
+          <w:i/>
+          <w:iCs/>
+        </w:rPr>
+        <w:t>References</w:t>
+      </w:r>
+    </w:p>
+    <w:p>
+      <w:pPr>
+        <w:rPr>
+          <w:i/>
+          <w:iCs/>
+        </w:rPr>
+      </w:pPr>
+      <w:r>
+        <w:rPr>
+          <w:i/>
+          <w:iCs/>
+        </w:rPr>
+        <w:t>Mace, P., Botsford, L., Collie, J., Gabriel, W., Goodyear, P., Powers, J., Restrepo, V., Rosenberg, A., Sissenwine, M., Thompson, G., and Witzig, J. (1996). Scientific review of definitions of overfishing in US fishery management plans. Report Supplemental to NOAA Technical Memorandum, NMFS–F/SPO–17. 20 pp.</w:t>
+      </w:r>
+    </w:p>
+    <w:p>
+      <w:pPr>
+        <w:rPr>
+          <w:i/>
+          <w:iCs/>
+        </w:rPr>
+      </w:pPr>
+      <w:r>
+        <w:rPr>
+          <w:i/>
+          <w:iCs/>
+        </w:rPr>
+        <w:t>Punt, A.E., Butterworth, D.S., de Moor, C.L., De Oliveira, J.A. and Haddon, M., 2016. Management strategy evaluation: best practices. Fish and Fisheries, 17(2), pp.303-334.</w:t>
+      </w:r>
+    </w:p>
+    <w:p>
+      <w:pPr>
+        <w:pStyle w:val="PlainText"/>
+        <w:rPr>
+          <w:i/>
+          <w:iCs/>
+          <w:u w:val="single"/>
+        </w:rPr>
+      </w:pPr>
+      <w:r>
+        <w:rPr>
+          <w:i/>
+          <w:iCs/>
+          <w:u w:val="single"/>
         </w:rPr>
         <w:lastRenderedPageBreak/>
-        <w:t xml:space="preserve">e) Lines 199-200) The fishing mortality rates were initially introduced as, I assume, instantaneous rate (i.e., F rates), but are now being introduced as annual exploitation rates. Over what time period do these manipulations in mortality occur? Table 3 refers to U = 1.0, so if this is an annual rate it would remove the entire population. Umsy is referred to in the text, but not in Table 1, whereas Fmsy is referred to in </w:t>
-      </w:r>
-      <w:r>
-        <w:rPr>
-          <w:i/>
-          <w:iCs/>
-        </w:rPr>
-        <w:t>Table 1 but not the text (and neither are defined). There seems to be some confusion on annual and instantaneous rates of mortality.</w:t>
-      </w:r>
-    </w:p>
-    <w:p>
-      <w:pPr>
-        <w:rPr>
-          <w:iCs/>
-        </w:rPr>
-      </w:pPr>
-      <w:r>
-        <w:rPr>
-          <w:iCs/>
-        </w:rPr>
-        <w:t xml:space="preserve">Fishing mortality rates are actually apical exploitation rates </w:t>
-      </w:r>
-      <w:r>
-        <w:rPr>
-          <w:iCs/>
-        </w:rPr>
-        <w:t xml:space="preserve">where </w:t>
-      </w:r>
-      <w:r>
-        <w:rPr>
-          <w:i/>
-          <w:iCs/>
-        </w:rPr>
-        <w:t>U</w:t>
-      </w:r>
-      <w:r>
-        <w:rPr>
-          <w:iCs/>
-        </w:rPr>
-        <w:t xml:space="preserve"> is multiplied by an age-specific vulnerability to get total exploitation. Therefore, if apical exploitation rate is 1.0, 100% of the vulnerable population will be removed each year, but the some of the entire population would remain. We have made this clear on lines 22</w:t>
-      </w:r>
-      <w:r>
-        <w:rPr>
-          <w:iCs/>
-        </w:rPr>
-        <w:t>1</w:t>
-      </w:r>
-      <w:r>
-        <w:rPr>
-          <w:iCs/>
-        </w:rPr>
-        <w:t>-2</w:t>
-      </w:r>
-      <w:r>
-        <w:rPr>
-          <w:iCs/>
-        </w:rPr>
-        <w:t>24</w:t>
-      </w:r>
-      <w:r>
-        <w:rPr>
-          <w:iCs/>
-        </w:rPr>
-        <w:t xml:space="preserve">. We have removed </w:t>
-      </w:r>
-      <w:r>
-        <w:rPr>
-          <w:i/>
-          <w:iCs/>
-        </w:rPr>
-        <w:t>F</w:t>
-      </w:r>
-      <w:r>
-        <w:rPr>
-          <w:i/>
-          <w:iCs/>
-          <w:vertAlign w:val="subscript"/>
-        </w:rPr>
-        <w:t>MSY</w:t>
-      </w:r>
-      <w:r>
-        <w:rPr>
-          <w:iCs/>
-        </w:rPr>
-        <w:t xml:space="preserve"> from Table 1, as it is not a parameter and was accidentally left in through the development of the paper. We have also defined </w:t>
-      </w:r>
-      <w:r>
-        <w:rPr>
-          <w:i/>
-          <w:iCs/>
-        </w:rPr>
-        <w:t>U</w:t>
-      </w:r>
-      <w:r>
-        <w:rPr>
-          <w:i/>
-          <w:iCs/>
-          <w:vertAlign w:val="subscript"/>
-        </w:rPr>
-        <w:t>MSY</w:t>
-      </w:r>
-      <w:r>
-        <w:rPr>
-          <w:iCs/>
-        </w:rPr>
-        <w:t xml:space="preserve"> and </w:t>
-      </w:r>
-      <w:r>
-        <w:rPr>
-          <w:i/>
-          <w:iCs/>
-        </w:rPr>
-        <w:t>B</w:t>
-      </w:r>
-      <w:r>
-        <w:rPr>
-          <w:i/>
-          <w:iCs/>
-          <w:vertAlign w:val="subscript"/>
-        </w:rPr>
-        <w:t>MSY</w:t>
-      </w:r>
-      <w:r>
-        <w:rPr>
-          <w:iCs/>
-        </w:rPr>
-        <w:t xml:space="preserve"> in the text (lines 26</w:t>
-      </w:r>
-      <w:r>
-        <w:rPr>
-          <w:iCs/>
-        </w:rPr>
-        <w:t>1</w:t>
-      </w:r>
-      <w:r>
-        <w:rPr>
-          <w:iCs/>
-        </w:rPr>
-        <w:t>-26</w:t>
-      </w:r>
-      <w:r>
-        <w:rPr>
-          <w:iCs/>
-        </w:rPr>
-        <w:t>4</w:t>
-      </w:r>
-      <w:r>
-        <w:rPr>
-          <w:iCs/>
-        </w:rPr>
-        <w:t>)</w:t>
-      </w:r>
-    </w:p>
-    <w:p>
-      <w:pPr>
-        <w:rPr>
-          <w:i/>
-          <w:iCs/>
-        </w:rPr>
-      </w:pPr>
-      <w:r>
-        <w:rPr>
-          <w:i/>
-          <w:iCs/>
-        </w:rPr>
-        <w:t xml:space="preserve">5) The authors note that SPR is not a measure of the size of the spawning stock, and for that reason they many want to consider whether it is useful as a metric for population recovery. SPR values are used as an indicator of fishing intensity, and the SPR calculation the author employ (which is often call the transitional SPR; see Mace et al 1996) is an </w:t>
-      </w:r>
-      <w:r>
-        <w:rPr>
-          <w:i/>
-          <w:iCs/>
-        </w:rPr>
-        <w:t>indication of fishing intensity experienced in the past by the cohorts in the population. However, the cessation of fishing does not necessarily imply that the population has increased to meet recovery goals.</w:t>
-      </w:r>
-    </w:p>
-    <w:p>
-      <w:pPr>
-        <w:rPr>
-          <w:i/>
-          <w:iCs/>
-        </w:rPr>
-      </w:pPr>
-      <w:r>
-        <w:rPr>
-          <w:iCs/>
-        </w:rPr>
-        <w:t>We completely agree with the reviewer and have added text to this effect, suggesting neither SPR nor total abundance are truly reflective of low extirpation risk (lines 4</w:t>
-      </w:r>
-      <w:r>
-        <w:rPr>
-          <w:iCs/>
-        </w:rPr>
-        <w:t>71</w:t>
-      </w:r>
-      <w:r>
-        <w:rPr>
-          <w:iCs/>
-        </w:rPr>
-        <w:t>-4</w:t>
-      </w:r>
-      <w:r>
-        <w:rPr>
-          <w:iCs/>
-        </w:rPr>
-        <w:t>82</w:t>
-      </w:r>
-      <w:r>
-        <w:rPr>
-          <w:iCs/>
-        </w:rPr>
-        <w:t>)</w:t>
-      </w:r>
-      <w:r>
-        <w:rPr>
-          <w:iCs/>
-        </w:rPr>
-        <w:t>.  We have also added the Mace et al. 1996 reference.</w:t>
-      </w:r>
-      <w:r>
-        <w:rPr>
-          <w:i/>
-          <w:iCs/>
-        </w:rPr>
-        <w:t xml:space="preserve">         </w:t>
-      </w:r>
-    </w:p>
-    <w:p>
-      <w:pPr>
-        <w:rPr>
-          <w:i/>
-          <w:iCs/>
-        </w:rPr>
-      </w:pPr>
-      <w:r>
-        <w:rPr>
-          <w:i/>
-          <w:iCs/>
-        </w:rPr>
-        <w:t>Minor comments</w:t>
-      </w:r>
-    </w:p>
-    <w:p>
-      <w:pPr>
-        <w:rPr>
-          <w:i/>
-          <w:iCs/>
-        </w:rPr>
-      </w:pPr>
-      <w:r>
-        <w:rPr>
-          <w:i/>
-          <w:iCs/>
-        </w:rPr>
-        <w:t>Line 81) Change to “. . . before population recovery is considered . . .”</w:t>
-      </w:r>
-    </w:p>
-    <w:p>
-      <w:r>
-        <w:t xml:space="preserve">Change </w:t>
-      </w:r>
-      <w:r>
-        <w:t>made.</w:t>
-      </w:r>
-    </w:p>
-    <w:p>
-      <w:pPr>
-        <w:rPr>
-          <w:i/>
-          <w:iCs/>
-        </w:rPr>
-      </w:pPr>
-      <w:r>
-        <w:rPr>
-          <w:i/>
-          <w:iCs/>
-        </w:rPr>
-        <w:t>Line 244) Scenario 1 SPR not shown in Table 3.</w:t>
-      </w:r>
-    </w:p>
-    <w:p>
-      <w:pPr>
-        <w:rPr>
-          <w:iCs/>
-        </w:rPr>
-      </w:pPr>
-      <w:r>
-        <w:rPr>
-          <w:iCs/>
-        </w:rPr>
-        <w:t>We have added this line to Table 3</w:t>
-      </w:r>
-    </w:p>
-    <w:p>
-      <w:pPr>
-        <w:rPr>
-          <w:i/>
-          <w:iCs/>
-        </w:rPr>
-      </w:pPr>
-      <w:r>
-        <w:rPr>
-          <w:i/>
-          <w:iCs/>
-        </w:rPr>
-        <w:t xml:space="preserve">Lines 251-252) Repetitive, repeats material from lines 243-244. </w:t>
-      </w:r>
-    </w:p>
-    <w:p>
-      <w:r>
-        <w:t>Duplication removed.</w:t>
-      </w:r>
-    </w:p>
-    <w:p>
-      <w:r>
-        <w:rPr>
-          <w:i/>
-          <w:iCs/>
-        </w:rPr>
-        <w:t xml:space="preserve">Line 272) t1 is defined as 1901 in line </w:t>
-      </w:r>
-      <w:r>
-        <w:rPr>
-          <w:i/>
-          <w:iCs/>
-        </w:rPr>
-        <w:t xml:space="preserve">171, but fish stocking is modeled as beginning in 1985. More generally, why are you simulating what fish stocking rates could have happened in 1985? By now, it should be known how many fish were stocked in the past.  </w:t>
-      </w:r>
-    </w:p>
-    <w:p>
-      <w:r>
-        <w:t>The scenarios are all hypothetical and the years are referenced in terms of “if this action had been taken in 1985 what would the population have looked like in 2023” the reference year identified by the recovery plan.</w:t>
-      </w:r>
-    </w:p>
-    <w:p>
-      <w:pPr>
-        <w:rPr>
-          <w:i/>
-          <w:iCs/>
-        </w:rPr>
-      </w:pPr>
-      <w:r>
-        <w:rPr>
-          <w:i/>
-          <w:iCs/>
-        </w:rPr>
-        <w:t>Line 279) “Important”, not “import”</w:t>
-      </w:r>
-    </w:p>
-    <w:p>
-      <w:r>
-        <w:t>Correction made.</w:t>
-      </w:r>
-    </w:p>
-    <w:p>
-      <w:pPr>
-        <w:rPr>
-          <w:i/>
-          <w:iCs/>
-        </w:rPr>
-      </w:pPr>
-      <w:r>
-        <w:rPr>
-          <w:i/>
-          <w:iCs/>
-        </w:rPr>
-        <w:lastRenderedPageBreak/>
-        <w:t xml:space="preserve">Lines 303-304 “. . . and BMSY at current carrying capacity levels only about 1859kg (&lt;200 age-4+ fish).” Where was this number in the Results section, and how was it computed? </w:t>
-      </w:r>
-    </w:p>
-    <w:p>
-      <w:pPr>
-        <w:rPr>
-          <w:iCs/>
-        </w:rPr>
-      </w:pPr>
-      <w:r>
-        <w:rPr>
-          <w:iCs/>
-        </w:rPr>
-        <w:t xml:space="preserve">We have added </w:t>
-      </w:r>
-      <w:r>
-        <w:rPr>
-          <w:iCs/>
-        </w:rPr>
-        <w:t xml:space="preserve">a section on population productivity, which discusses these findings (lines </w:t>
-      </w:r>
-      <w:r>
-        <w:rPr>
-          <w:iCs/>
-        </w:rPr>
-        <w:t>316-321</w:t>
-      </w:r>
-      <w:r>
-        <w:rPr>
-          <w:iCs/>
-        </w:rPr>
-        <w:t>). We have also added text to Methods (lines 26</w:t>
-      </w:r>
-      <w:r>
-        <w:rPr>
-          <w:iCs/>
-        </w:rPr>
-        <w:t>1</w:t>
-      </w:r>
-      <w:r>
-        <w:rPr>
-          <w:iCs/>
-        </w:rPr>
-        <w:t>-2</w:t>
-      </w:r>
-      <w:r>
-        <w:rPr>
-          <w:iCs/>
-        </w:rPr>
-        <w:t>64</w:t>
-      </w:r>
-      <w:r>
-        <w:rPr>
-          <w:iCs/>
-        </w:rPr>
-        <w:t xml:space="preserve">) where we discuss how MSY was numerically solved. </w:t>
-      </w:r>
-    </w:p>
-    <w:p>
-      <w:pPr>
-        <w:rPr>
-          <w:i/>
-          <w:iCs/>
-        </w:rPr>
-      </w:pPr>
-      <w:r>
-        <w:rPr>
-          <w:i/>
-          <w:iCs/>
-        </w:rPr>
-        <w:t xml:space="preserve">Line 338) “effective fishing mortality (catch/abundance)”  This is an exploitation rate </w:t>
-      </w:r>
-      <w:r>
-        <w:rPr>
-          <w:i/>
-          <w:iCs/>
-        </w:rPr>
-        <w:t xml:space="preserve">(for most people, I think the phrase “fishing mortality” would refer to an instantaneous rate).  </w:t>
-      </w:r>
-    </w:p>
-    <w:p>
-      <w:pPr>
-        <w:rPr>
-          <w:i/>
-          <w:iCs/>
-        </w:rPr>
-      </w:pPr>
-      <w:r>
-        <w:rPr>
-          <w:i/>
-          <w:iCs/>
-        </w:rPr>
-        <w:t xml:space="preserve">Lines 337-339) “landings that occur following population collapse likely increase the risk of depensatory mortality where the effective fishing mortality (catch/abundance) is high even if landings are low relative to historic.”  Depensation means that the pre-capita rates of recruitment (or population growth) decline as the stock becomes smaller, and requires sigmoidal stock recruitment curves or production functions. High fishing rates at low stock sizes does not define depensation. Evidence for depensation was not presented in the paper. </w:t>
-      </w:r>
-    </w:p>
-    <w:p>
-      <w:r>
-        <w:t>This has been revised to remove discussion of depensation.</w:t>
-      </w:r>
-    </w:p>
-    <w:p>
-      <w:r>
-        <w:rPr>
-          <w:i/>
-          <w:iCs/>
-        </w:rPr>
-        <w:t>Line 361) “States”, not “stats”</w:t>
-      </w:r>
-    </w:p>
-    <w:p>
-      <w:r>
-        <w:t>Correction made.</w:t>
-      </w:r>
-    </w:p>
-    <w:p>
-      <w:pPr>
-        <w:rPr>
-          <w:i/>
-          <w:iCs/>
-        </w:rPr>
-      </w:pPr>
-      <w:r>
-        <w:rPr>
-          <w:i/>
-          <w:iCs/>
-        </w:rPr>
-        <w:t xml:space="preserve">Line 376) How much ability to managers have to reduce natural mortality? It seems like things like red tides, weather anomalies, and </w:t>
-      </w:r>
-      <w:r>
-        <w:rPr>
-          <w:i/>
-          <w:iCs/>
-        </w:rPr>
-        <w:t xml:space="preserve">hurricanes would be beyond the control of a fishery manager.  </w:t>
-      </w:r>
-    </w:p>
-    <w:p>
-      <w:pPr>
-        <w:rPr>
-          <w:i/>
-          <w:iCs/>
-        </w:rPr>
-      </w:pPr>
-      <w:r>
-        <w:rPr>
-          <w:i/>
-          <w:iCs/>
-        </w:rPr>
-        <w:t xml:space="preserve">Table 3)  SPR values should not be above 1. For the scenario 3 runs, I suspect that the natural mortality values for the unfished population was not consistent with the value for the fished population. </w:t>
-      </w:r>
-    </w:p>
-    <w:p>
-      <w:pPr>
-        <w:rPr>
-          <w:iCs/>
-        </w:rPr>
-      </w:pPr>
-      <w:r>
-        <w:rPr>
-          <w:iCs/>
-        </w:rPr>
-        <w:t xml:space="preserve">This is consistent with the scenario we have described. In Methods (lines </w:t>
-      </w:r>
-      <w:r>
-        <w:rPr>
-          <w:iCs/>
-        </w:rPr>
-        <w:t>227-229</w:t>
-      </w:r>
-      <w:r>
-        <w:rPr>
-          <w:iCs/>
-        </w:rPr>
-        <w:t xml:space="preserve">), we state the natural mortality may have changed since closure of the fishery, and this is the basis for this scenario evaluation. As such, we change mortality after 1985 and examine how this impacts abundance and SPR; text in Results (lines </w:t>
-      </w:r>
-      <w:r>
-        <w:rPr>
-          <w:iCs/>
-        </w:rPr>
-        <w:t>282-285</w:t>
-      </w:r>
-      <w:r>
-        <w:rPr>
-          <w:iCs/>
-        </w:rPr>
-        <w:t xml:space="preserve">) reiterates this point. From that perspective (as the reviewer correctly states), SPR can be greater than 1.0. </w:t>
-      </w:r>
-    </w:p>
-    <w:p>
-      <w:pPr>
-        <w:rPr>
-          <w:i/>
-          <w:iCs/>
-        </w:rPr>
-      </w:pPr>
-      <w:r>
-        <w:rPr>
-          <w:i/>
-          <w:iCs/>
-        </w:rPr>
-        <w:t xml:space="preserve">Figure 6) There is no description of an analysis related to age structure in the Methods section. What is κ? The caption (which discusses a surface plot and cells) does not match the figure. </w:t>
-      </w:r>
-    </w:p>
-    <w:p>
-      <w:commentRangeStart w:id="5"/>
-      <w:r>
-        <w:t>This</w:t>
-      </w:r>
-      <w:commentRangeEnd w:id="5"/>
-      <w:r>
-        <w:rPr>
-          <w:rStyle w:val="CommentReference"/>
-        </w:rPr>
-        <w:commentReference w:id="5"/>
-      </w:r>
-      <w:r>
-        <w:t xml:space="preserve"> figure has been deleted.</w:t>
-      </w:r>
-    </w:p>
-    <w:p>
-      <w:pPr>
-        <w:rPr>
-          <w:i/>
-          <w:iCs/>
-        </w:rPr>
-      </w:pPr>
-      <w:r>
-        <w:rPr>
-          <w:i/>
-          <w:iCs/>
-        </w:rPr>
-        <w:t>References</w:t>
-      </w:r>
-    </w:p>
-    <w:p>
-      <w:pPr>
-        <w:rPr>
-          <w:i/>
-          <w:iCs/>
-        </w:rPr>
-      </w:pPr>
-      <w:r>
-        <w:rPr>
-          <w:i/>
-          <w:iCs/>
-        </w:rPr>
-        <w:t>Mace, P., Botsford, L., Collie, J., Gabriel, W., Goodyear, P., Powers, J., Restrepo, V., Rosenberg, A., Sissenwine, M., Thompson, G., and Witzig, J. (1996). Scientific review of definitions of overfishing in US fishery management plans. Report Supplemental to NOAA Technical Memorandum, NMFS–F/SPO–17. 20 pp.</w:t>
-      </w:r>
-    </w:p>
-    <w:p>
-      <w:pPr>
-        <w:rPr>
-          <w:i/>
-          <w:iCs/>
-        </w:rPr>
-      </w:pPr>
-      <w:r>
-        <w:rPr>
-          <w:i/>
-          <w:iCs/>
-        </w:rPr>
-        <w:t>Punt, A.E., Butterworth, D.S., de Moor, C.L., De Oliveira, J.A. and Haddon, M., 2016. Management strategy evaluation: best practices. Fish and Fisheries, 17(2), pp.303-334.</w:t>
-      </w:r>
-    </w:p>
-    <w:p>
-      <w:pPr>
-        <w:pStyle w:val="PlainText"/>
-        <w:rPr>
-          <w:i/>
-          <w:iCs/>
-          <w:u w:val="single"/>
-        </w:rPr>
-      </w:pPr>
-      <w:r>
-        <w:rPr>
-          <w:i/>
-          <w:iCs/>
-          <w:u w:val="single"/>
-        </w:rPr>
         <w:t>Reviewer: 2</w:t>
       </w:r>
     </w:p>
@@ -1325,7 +1246,6 @@
           <w:i/>
           <w:iCs/>
         </w:rPr>
-        <w:lastRenderedPageBreak/>
         <w:t>Comments to the Author</w:t>
       </w:r>
     </w:p>
@@ -1407,14 +1327,7 @@
           <w:i/>
           <w:iCs/>
         </w:rPr>
-        <w:t xml:space="preserve"> Moreover, existing literature on sturgeons is lacking within the manuscript (for example, population modeling conducted by Gross et al. (2002) and Velez-Espino and Koops (2009)). The situation for this population is very similar to lake sturgeon in the Great Lakes where the adult population was decimated in the late 1800s, and population recovery was impeded by anthropogenic stressors such as damming of rivers, pollution and habitat alteration (e.g., Auer 1999) which probably could be applied to Atlantic sturgeon (Hilton et al. 2016) and most other NA sturgeons. Similarly, sensitivities to adult mortality (Boreman 1997) and safe exploitation rates have been well established for sturgeons (e.g., Bruch 1999; Rieman and Bermesderfer 1990). Finally, I am not sold on the parameters used for stocking. It can be an effective tool for sturgeon (e.g., Schram et al 1999) however, age class stocked could have a drastic effect on survival (e.g., </w:t>
-      </w:r>
-      <w:r>
-        <w:rPr>
-          <w:i/>
-          <w:iCs/>
-        </w:rPr>
-        <w:t>McDougall et al 2014), therefore 90% survival may be a little high. It also could be construed as the optimal solution by senior managers.  More reference to existing sturgeon literature would strengthen this case study.</w:t>
+        <w:t xml:space="preserve"> Moreover, existing literature on sturgeons is lacking within the manuscript (for example, population modeling conducted by Gross et al. (2002) and Velez-Espino and Koops (2009)). The situation for this population is very similar to lake sturgeon in the Great Lakes where the adult population was decimated in the late 1800s, and population recovery was impeded by anthropogenic stressors such as damming of rivers, pollution and habitat alteration (e.g., Auer 1999) which probably could be applied to Atlantic sturgeon (Hilton et al. 2016) and most other NA sturgeons. Similarly, sensitivities to adult mortality (Boreman 1997) and safe exploitation rates have been well established for sturgeons (e.g., Bruch 1999; Rieman and Bermesderfer 1990). Finally, I am not sold on the parameters used for stocking. It can be an effective tool for sturgeon (e.g., Schram et al 1999) however, age class stocked could have a drastic effect on survival (e.g., McDougall et al 2014), therefore 90% survival may be a little high. It also could be construed as the optimal solution by senior managers.  More reference to existing sturgeon literature would strengthen this case study.</w:t>
       </w:r>
     </w:p>
     <w:p>
@@ -1709,7 +1622,7 @@
         </w:rPr>
         <w:t xml:space="preserve">L391 - 392 - it would not be as simple as providing passage. Spawning habitat has to be still available upstream of the dam (i.e., not flooded out), and young (i.e., drift phase) has a chance to survive (i.e., sufficient length of river for larval drift enhancing survival e.g., </w:t>
       </w:r>
-      <w:bookmarkStart w:id="6" w:name="_Hlk15228661"/>
+      <w:bookmarkStart w:id="4" w:name="_Hlk15228661"/>
       <w:r>
         <w:rPr>
           <w:i/>
@@ -1717,7 +1630,7 @@
         </w:rPr>
         <w:t>Auer and Baker (2002); Braaten et al. (2008); Mailhot et al (2011)</w:t>
       </w:r>
-      <w:bookmarkEnd w:id="6"/>
+      <w:bookmarkEnd w:id="4"/>
       <w:r>
         <w:rPr>
           <w:i/>
@@ -1781,26 +1694,196 @@
         <w:t>This addition has been made.</w:t>
       </w:r>
     </w:p>
-    <w:p>
-      <w:pPr>
-        <w:rPr>
-          <w:i/>
-          <w:iCs/>
-        </w:rPr>
-      </w:pPr>
-      <w:r>
-        <w:rPr>
-          <w:i/>
-          <w:iCs/>
-        </w:rPr>
-        <w:t xml:space="preserve"> </w:t>
-      </w:r>
-      <w:r>
-        <w:rPr>
-          <w:i/>
-          <w:iCs/>
-        </w:rPr>
-        <w:t xml:space="preserve">   </w:t>
+    <w:p/>
+    <w:p>
+      <w:r>
+        <w:t>REFERENCES</w:t>
+      </w:r>
+    </w:p>
+    <w:p>
+      <w:pPr>
+        <w:rPr>
+          <w:rFonts w:ascii="Arial" w:hAnsi="Arial" w:cs="Arial"/>
+          <w:color w:val="222222"/>
+          <w:sz w:val="20"/>
+          <w:szCs w:val="20"/>
+          <w:shd w:val="clear" w:color="auto" w:fill="FFFFFF"/>
+        </w:rPr>
+      </w:pPr>
+      <w:r>
+        <w:rPr>
+          <w:rFonts w:ascii="Arial" w:hAnsi="Arial" w:cs="Arial"/>
+          <w:color w:val="222222"/>
+          <w:sz w:val="20"/>
+          <w:szCs w:val="20"/>
+          <w:shd w:val="clear" w:color="auto" w:fill="FFFFFF"/>
+        </w:rPr>
+        <w:t>Camp, E. V., Lorenzen, K., Ahrens, R. N. M., &amp; Allen, M. S. (2014). Stock enhancement to address multiple recreational fisheries objectives: an integrated model applied to red drum Sciaenops ocellatus in Florida. </w:t>
+      </w:r>
+      <w:r>
+        <w:rPr>
+          <w:rFonts w:ascii="Arial" w:hAnsi="Arial" w:cs="Arial"/>
+          <w:i/>
+          <w:iCs/>
+          <w:color w:val="222222"/>
+          <w:sz w:val="20"/>
+          <w:szCs w:val="20"/>
+          <w:shd w:val="clear" w:color="auto" w:fill="FFFFFF"/>
+        </w:rPr>
+        <w:t>Journal of fish biology</w:t>
+      </w:r>
+      <w:r>
+        <w:rPr>
+          <w:rFonts w:ascii="Arial" w:hAnsi="Arial" w:cs="Arial"/>
+          <w:color w:val="222222"/>
+          <w:sz w:val="20"/>
+          <w:szCs w:val="20"/>
+          <w:shd w:val="clear" w:color="auto" w:fill="FFFFFF"/>
+        </w:rPr>
+        <w:t>, </w:t>
+      </w:r>
+      <w:r>
+        <w:rPr>
+          <w:rFonts w:ascii="Arial" w:hAnsi="Arial" w:cs="Arial"/>
+          <w:i/>
+          <w:iCs/>
+          <w:color w:val="222222"/>
+          <w:sz w:val="20"/>
+          <w:szCs w:val="20"/>
+          <w:shd w:val="clear" w:color="auto" w:fill="FFFFFF"/>
+        </w:rPr>
+        <w:t>85</w:t>
+      </w:r>
+      <w:r>
+        <w:rPr>
+          <w:rFonts w:ascii="Arial" w:hAnsi="Arial" w:cs="Arial"/>
+          <w:color w:val="222222"/>
+          <w:sz w:val="20"/>
+          <w:szCs w:val="20"/>
+          <w:shd w:val="clear" w:color="auto" w:fill="FFFFFF"/>
+        </w:rPr>
+        <w:t>(6), 1868-1889.</w:t>
+      </w:r>
+    </w:p>
+    <w:p>
+      <w:pPr>
+        <w:rPr>
+          <w:rFonts w:ascii="Arial" w:hAnsi="Arial" w:cs="Arial"/>
+          <w:color w:val="222222"/>
+          <w:sz w:val="20"/>
+          <w:szCs w:val="20"/>
+          <w:shd w:val="clear" w:color="auto" w:fill="FFFFFF"/>
+        </w:rPr>
+      </w:pPr>
+      <w:r>
+        <w:rPr>
+          <w:rFonts w:ascii="Arial" w:hAnsi="Arial" w:cs="Arial"/>
+          <w:color w:val="222222"/>
+          <w:sz w:val="20"/>
+          <w:szCs w:val="20"/>
+          <w:shd w:val="clear" w:color="auto" w:fill="FFFFFF"/>
+        </w:rPr>
+        <w:t>Lorenzen, K. (2005). Population dynamics and potential of fisheries stock enhancement: practical theory for assessment and policy analysis. </w:t>
+      </w:r>
+      <w:r>
+        <w:rPr>
+          <w:rFonts w:ascii="Arial" w:hAnsi="Arial" w:cs="Arial"/>
+          <w:i/>
+          <w:iCs/>
+          <w:color w:val="222222"/>
+          <w:sz w:val="20"/>
+          <w:szCs w:val="20"/>
+          <w:shd w:val="clear" w:color="auto" w:fill="FFFFFF"/>
+        </w:rPr>
+        <w:t>Philosophical Transactions of the Royal Society B: Biological Sciences</w:t>
+      </w:r>
+      <w:r>
+        <w:rPr>
+          <w:rFonts w:ascii="Arial" w:hAnsi="Arial" w:cs="Arial"/>
+          <w:color w:val="222222"/>
+          <w:sz w:val="20"/>
+          <w:szCs w:val="20"/>
+          <w:shd w:val="clear" w:color="auto" w:fill="FFFFFF"/>
+        </w:rPr>
+        <w:t>, </w:t>
+      </w:r>
+      <w:r>
+        <w:rPr>
+          <w:rFonts w:ascii="Arial" w:hAnsi="Arial" w:cs="Arial"/>
+          <w:i/>
+          <w:iCs/>
+          <w:color w:val="222222"/>
+          <w:sz w:val="20"/>
+          <w:szCs w:val="20"/>
+          <w:shd w:val="clear" w:color="auto" w:fill="FFFFFF"/>
+        </w:rPr>
+        <w:t>360</w:t>
+      </w:r>
+      <w:r>
+        <w:rPr>
+          <w:rFonts w:ascii="Arial" w:hAnsi="Arial" w:cs="Arial"/>
+          <w:color w:val="222222"/>
+          <w:sz w:val="20"/>
+          <w:szCs w:val="20"/>
+          <w:shd w:val="clear" w:color="auto" w:fill="FFFFFF"/>
+        </w:rPr>
+        <w:t>(1453), 171-189.</w:t>
+      </w:r>
+    </w:p>
+    <w:p>
+      <w:r>
+        <w:rPr>
+          <w:rFonts w:ascii="Arial" w:hAnsi="Arial" w:cs="Arial"/>
+          <w:color w:val="222222"/>
+          <w:sz w:val="20"/>
+          <w:szCs w:val="20"/>
+          <w:shd w:val="clear" w:color="auto" w:fill="FFFFFF"/>
+        </w:rPr>
+        <w:t>Punt, A. E., Butterworth, D. S., de Moor, C. L., De Oliveira, J. A., &amp; Haddon, M. (2016). Management strategy evaluation: best practices. </w:t>
+      </w:r>
+      <w:r>
+        <w:rPr>
+          <w:rFonts w:ascii="Arial" w:hAnsi="Arial" w:cs="Arial"/>
+          <w:i/>
+          <w:iCs/>
+          <w:color w:val="222222"/>
+          <w:sz w:val="20"/>
+          <w:szCs w:val="20"/>
+          <w:shd w:val="clear" w:color="auto" w:fill="FFFFFF"/>
+        </w:rPr>
+        <w:t>Fish and Fisheries</w:t>
+      </w:r>
+      <w:r>
+        <w:rPr>
+          <w:rFonts w:ascii="Arial" w:hAnsi="Arial" w:cs="Arial"/>
+          <w:color w:val="222222"/>
+          <w:sz w:val="20"/>
+          <w:szCs w:val="20"/>
+          <w:shd w:val="clear" w:color="auto" w:fill="FFFFFF"/>
+        </w:rPr>
+        <w:t>, </w:t>
+      </w:r>
+      <w:r>
+        <w:rPr>
+          <w:rFonts w:ascii="Arial" w:hAnsi="Arial" w:cs="Arial"/>
+          <w:i/>
+          <w:iCs/>
+          <w:color w:val="222222"/>
+          <w:sz w:val="20"/>
+          <w:szCs w:val="20"/>
+          <w:shd w:val="clear" w:color="auto" w:fill="FFFFFF"/>
+        </w:rPr>
+        <w:t>17</w:t>
+      </w:r>
+      <w:r>
+        <w:rPr>
+          <w:rFonts w:ascii="Arial" w:hAnsi="Arial" w:cs="Arial"/>
+          <w:color w:val="222222"/>
+          <w:sz w:val="20"/>
+          <w:szCs w:val="20"/>
+          <w:shd w:val="clear" w:color="auto" w:fill="FFFFFF"/>
+        </w:rPr>
+        <w:t>(2), 303-334.</w:t>
       </w:r>
     </w:p>
     <w:sectPr>
@@ -1814,8 +1897,8 @@
 </file>
 
 <file path=word/comments.xml><?xml version="1.0" encoding="utf-8"?>
-<w:comments xmlns:wpc="http://schemas.microsoft.com/office/word/2010/wordprocessingCanvas" xmlns:cx="http://schemas.microsoft.com/office/drawing/2014/chartex" xmlns:cx1="http://schemas.microsoft.com/office/drawing/2015/9/8/chartex" xmlns:cx2="http://schemas.microsoft.com/office/drawing/2015/10/21/chartex" xmlns:cx3="http://schemas.microsoft.com/office/drawing/2016/5/9/chartex" xmlns:cx4="http://schemas.microsoft.com/office/drawing/2016/5/10/chartex" xmlns:cx5="http://schemas.microsoft.com/office/drawing/2016/5/11/chartex" xmlns:cx6="http://schemas.microsoft.com/office/drawing/2016/5/12/chartex" xmlns:cx7="http://schemas.microsoft.com/office/drawing/2016/5/13/chartex" xmlns:cx8="http://schemas.microsoft.com/office/drawing/2016/5/14/chartex" xmlns:mc="http://schemas.openxmlformats.org/markup-compatibility/2006" xmlns:aink="http://schemas.microsoft.com/office/drawing/2016/ink" xmlns:am3d="http://schemas.microsoft.com/office/drawing/2017/model3d" xmlns:o="urn:schemas-microsoft-com:office:office" xmlns:r="http://schemas.openxmlformats.org/officeDocument/2006/relationships" xmlns:m="http://schemas.openxmlformats.org/officeDocument/2006/math" xmlns:v="urn:schemas-microsoft-com:vml" xmlns:wp14="http://schemas.microsoft.com/office/word/2010/wordprocessingDrawing" xmlns:wp="http://schemas.openxmlformats.org/drawingml/2006/wordprocessingDrawing" xmlns:w10="urn:schemas-microsoft-com:office:word" xmlns:w="http://schemas.openxmlformats.org/wordprocessingml/2006/main" xmlns:w14="http://schemas.microsoft.com/office/word/2010/wordml" xmlns:w15="http://schemas.microsoft.com/office/word/2012/wordml" xmlns:w16cid="http://schemas.microsoft.com/office/word/2016/wordml/cid" xmlns:w16se="http://schemas.microsoft.com/office/word/2015/wordml/symex" xmlns:wpg="http://schemas.microsoft.com/office/word/2010/wordprocessingGroup" xmlns:wpi="http://schemas.microsoft.com/office/word/2010/wordprocessingInk" xmlns:wne="http://schemas.microsoft.com/office/word/2006/wordml" xmlns:wps="http://schemas.microsoft.com/office/word/2010/wordprocessingShape" mc:Ignorable="w14 w15 w16se w16cid wp14">
-  <w:comment w:id="2" w:author="Bill Pine" w:date="2019-07-28T16:31:00Z" w:initials="bp">
+<w:comments xmlns:wpc="http://schemas.microsoft.com/office/word/2010/wordprocessingCanvas" xmlns:cx="http://schemas.microsoft.com/office/drawing/2014/chartex" xmlns:cx1="http://schemas.microsoft.com/office/drawing/2015/9/8/chartex" xmlns:mc="http://schemas.openxmlformats.org/markup-compatibility/2006" xmlns:o="urn:schemas-microsoft-com:office:office" xmlns:r="http://schemas.openxmlformats.org/officeDocument/2006/relationships" xmlns:m="http://schemas.openxmlformats.org/officeDocument/2006/math" xmlns:v="urn:schemas-microsoft-com:vml" xmlns:wp14="http://schemas.microsoft.com/office/word/2010/wordprocessingDrawing" xmlns:wp="http://schemas.openxmlformats.org/drawingml/2006/wordprocessingDrawing" xmlns:w10="urn:schemas-microsoft-com:office:word" xmlns:w="http://schemas.openxmlformats.org/wordprocessingml/2006/main" xmlns:w14="http://schemas.microsoft.com/office/word/2010/wordml" xmlns:w15="http://schemas.microsoft.com/office/word/2012/wordml" xmlns:w16se="http://schemas.microsoft.com/office/word/2015/wordml/symex" xmlns:wpg="http://schemas.microsoft.com/office/word/2010/wordprocessingGroup" xmlns:wpi="http://schemas.microsoft.com/office/word/2010/wordprocessingInk" xmlns:wne="http://schemas.microsoft.com/office/word/2006/wordml" xmlns:wps="http://schemas.microsoft.com/office/word/2010/wordprocessingShape" mc:Ignorable="w14 w15 w16se wp14">
+  <w:comment w:id="2" w:author="Bill Pine" w:date="2019-07-28T16:57:00Z" w:initials="bp">
     <w:p>
       <w:pPr>
         <w:pStyle w:val="CommentText"/>
@@ -1827,49 +1910,11 @@
         <w:annotationRef/>
       </w:r>
       <w:r>
-        <w:t>Brett</w:t>
-      </w:r>
-      <w:r>
-        <w:t>/Ed</w:t>
-      </w:r>
-      <w:r>
-        <w:t>?</w:t>
+        <w:t>Anyone want to tackle this?  Reviewer is right this is sloppy</w:t>
       </w:r>
     </w:p>
   </w:comment>
-  <w:comment w:id="3" w:author="Bill Pine" w:date="2019-08-17T07:39:00Z" w:initials="bp">
-    <w:p>
-      <w:pPr>
-        <w:pStyle w:val="CommentText"/>
-      </w:pPr>
-      <w:r>
-        <w:rPr>
-          <w:rStyle w:val="CommentReference"/>
-        </w:rPr>
-        <w:annotationRef/>
-      </w:r>
-      <w:r>
-        <w:t>Ed check over this response and text in paper</w:t>
-      </w:r>
-    </w:p>
-  </w:comment>
-  <w:comment w:id="4" w:author="Bill Pine" w:date="2019-07-28T16:57:00Z" w:initials="bp">
-    <w:p>
-      <w:pPr>
-        <w:pStyle w:val="CommentText"/>
-      </w:pPr>
-      <w:r>
-        <w:rPr>
-          <w:rStyle w:val="CommentReference"/>
-        </w:rPr>
-        <w:annotationRef/>
-      </w:r>
-      <w:r>
-        <w:t>Anyone want to tackle this?  Reviewer is right this is sloppy</w:t>
-      </w:r>
-    </w:p>
-  </w:comment>
-  <w:comment w:id="5" w:author="Bill Pine" w:date="2019-07-28T17:26:00Z" w:initials="bp">
+  <w:comment w:id="3" w:author="Bill Pine" w:date="2019-07-28T17:26:00Z" w:initials="bp">
     <w:p>
       <w:pPr>
         <w:pStyle w:val="CommentText"/>
@@ -1889,9 +1934,7 @@
 </file>
 
 <file path=word/commentsExtended.xml><?xml version="1.0" encoding="utf-8"?>
-<w15:commentsEx xmlns:wpc="http://schemas.microsoft.com/office/word/2010/wordprocessingCanvas" xmlns:cx="http://schemas.microsoft.com/office/drawing/2014/chartex" xmlns:cx1="http://schemas.microsoft.com/office/drawing/2015/9/8/chartex" xmlns:cx2="http://schemas.microsoft.com/office/drawing/2015/10/21/chartex" xmlns:cx3="http://schemas.microsoft.com/office/drawing/2016/5/9/chartex" xmlns:cx4="http://schemas.microsoft.com/office/drawing/2016/5/10/chartex" xmlns:cx5="http://schemas.microsoft.com/office/drawing/2016/5/11/chartex" xmlns:cx6="http://schemas.microsoft.com/office/drawing/2016/5/12/chartex" xmlns:cx7="http://schemas.microsoft.com/office/drawing/2016/5/13/chartex" xmlns:cx8="http://schemas.microsoft.com/office/drawing/2016/5/14/chartex" xmlns:mc="http://schemas.openxmlformats.org/markup-compatibility/2006" xmlns:aink="http://schemas.microsoft.com/office/drawing/2016/ink" xmlns:am3d="http://schemas.microsoft.com/office/drawing/2017/model3d" xmlns:o="urn:schemas-microsoft-com:office:office" xmlns:r="http://schemas.openxmlformats.org/officeDocument/2006/relationships" xmlns:m="http://schemas.openxmlformats.org/officeDocument/2006/math" xmlns:v="urn:schemas-microsoft-com:vml" xmlns:wp14="http://schemas.microsoft.com/office/word/2010/wordprocessingDrawing" xmlns:wp="http://schemas.openxmlformats.org/drawingml/2006/wordprocessingDrawing" xmlns:w10="urn:schemas-microsoft-com:office:word" xmlns:w="http://schemas.openxmlformats.org/wordprocessingml/2006/main" xmlns:w14="http://schemas.microsoft.com/office/word/2010/wordml" xmlns:w15="http://schemas.microsoft.com/office/word/2012/wordml" xmlns:w16cid="http://schemas.microsoft.com/office/word/2016/wordml/cid" xmlns:w16se="http://schemas.microsoft.com/office/word/2015/wordml/symex" xmlns:wpg="http://schemas.microsoft.com/office/word/2010/wordprocessingGroup" xmlns:wpi="http://schemas.microsoft.com/office/word/2010/wordprocessingInk" xmlns:wne="http://schemas.microsoft.com/office/word/2006/wordml" xmlns:wps="http://schemas.microsoft.com/office/word/2010/wordprocessingShape" mc:Ignorable="w14 w15 w16se w16cid wp14">
-  <w15:commentEx w15:paraId="44C04C0A" w15:done="0"/>
-  <w15:commentEx w15:paraId="6BA6E756" w15:done="0"/>
+<w15:commentsEx xmlns:wpc="http://schemas.microsoft.com/office/word/2010/wordprocessingCanvas" xmlns:cx="http://schemas.microsoft.com/office/drawing/2014/chartex" xmlns:cx1="http://schemas.microsoft.com/office/drawing/2015/9/8/chartex" xmlns:mc="http://schemas.openxmlformats.org/markup-compatibility/2006" xmlns:o="urn:schemas-microsoft-com:office:office" xmlns:r="http://schemas.openxmlformats.org/officeDocument/2006/relationships" xmlns:m="http://schemas.openxmlformats.org/officeDocument/2006/math" xmlns:v="urn:schemas-microsoft-com:vml" xmlns:wp14="http://schemas.microsoft.com/office/word/2010/wordprocessingDrawing" xmlns:wp="http://schemas.openxmlformats.org/drawingml/2006/wordprocessingDrawing" xmlns:w10="urn:schemas-microsoft-com:office:word" xmlns:w="http://schemas.openxmlformats.org/wordprocessingml/2006/main" xmlns:w14="http://schemas.microsoft.com/office/word/2010/wordml" xmlns:w15="http://schemas.microsoft.com/office/word/2012/wordml" xmlns:w16se="http://schemas.microsoft.com/office/word/2015/wordml/symex" xmlns:wpg="http://schemas.microsoft.com/office/word/2010/wordprocessingGroup" xmlns:wpi="http://schemas.microsoft.com/office/word/2010/wordprocessingInk" xmlns:wne="http://schemas.microsoft.com/office/word/2006/wordml" xmlns:wps="http://schemas.microsoft.com/office/word/2010/wordprocessingShape" mc:Ignorable="w14 w15 w16se wp14">
   <w15:commentEx w15:paraId="0123EBF3" w15:done="0"/>
   <w15:commentEx w15:paraId="3C8F473A" w15:done="0"/>
 </w15:commentsEx>
@@ -1899,15 +1942,13 @@
 
 <file path=word/commentsIds.xml><?xml version="1.0" encoding="utf-8"?>
 <w16cid:commentsIds xmlns:wpc="http://schemas.microsoft.com/office/word/2010/wordprocessingCanvas" xmlns:cx="http://schemas.microsoft.com/office/drawing/2014/chartex" xmlns:cx1="http://schemas.microsoft.com/office/drawing/2015/9/8/chartex" xmlns:cx2="http://schemas.microsoft.com/office/drawing/2015/10/21/chartex" xmlns:cx3="http://schemas.microsoft.com/office/drawing/2016/5/9/chartex" xmlns:cx4="http://schemas.microsoft.com/office/drawing/2016/5/10/chartex" xmlns:cx5="http://schemas.microsoft.com/office/drawing/2016/5/11/chartex" xmlns:cx6="http://schemas.microsoft.com/office/drawing/2016/5/12/chartex" xmlns:cx7="http://schemas.microsoft.com/office/drawing/2016/5/13/chartex" xmlns:cx8="http://schemas.microsoft.com/office/drawing/2016/5/14/chartex" xmlns:mc="http://schemas.openxmlformats.org/markup-compatibility/2006" xmlns:aink="http://schemas.microsoft.com/office/drawing/2016/ink" xmlns:am3d="http://schemas.microsoft.com/office/drawing/2017/model3d" xmlns:o="urn:schemas-microsoft-com:office:office" xmlns:r="http://schemas.openxmlformats.org/officeDocument/2006/relationships" xmlns:m="http://schemas.openxmlformats.org/officeDocument/2006/math" xmlns:v="urn:schemas-microsoft-com:vml" xmlns:wp14="http://schemas.microsoft.com/office/word/2010/wordprocessingDrawing" xmlns:wp="http://schemas.openxmlformats.org/drawingml/2006/wordprocessingDrawing" xmlns:w10="urn:schemas-microsoft-com:office:word" xmlns:w="http://schemas.openxmlformats.org/wordprocessingml/2006/main" xmlns:w14="http://schemas.microsoft.com/office/word/2010/wordml" xmlns:w15="http://schemas.microsoft.com/office/word/2012/wordml" xmlns:w16cid="http://schemas.microsoft.com/office/word/2016/wordml/cid" xmlns:w16se="http://schemas.microsoft.com/office/word/2015/wordml/symex" xmlns:wpg="http://schemas.microsoft.com/office/word/2010/wordprocessingGroup" xmlns:wpi="http://schemas.microsoft.com/office/word/2010/wordprocessingInk" xmlns:wne="http://schemas.microsoft.com/office/word/2006/wordml" xmlns:wps="http://schemas.microsoft.com/office/word/2010/wordprocessingShape" mc:Ignorable="w14 w15 w16se w16cid wp14">
-  <w16cid:commentId w16cid:paraId="44C04C0A" w16cid:durableId="20E84C77"/>
-  <w16cid:commentId w16cid:paraId="6BA6E756" w16cid:durableId="21022D9F"/>
   <w16cid:commentId w16cid:paraId="0123EBF3" w16cid:durableId="20E85279"/>
   <w16cid:commentId w16cid:paraId="3C8F473A" w16cid:durableId="20E8593D"/>
 </w16cid:commentsIds>
 </file>
 
 <file path=word/people.xml><?xml version="1.0" encoding="utf-8"?>
-<w15:people xmlns:wpc="http://schemas.microsoft.com/office/word/2010/wordprocessingCanvas" xmlns:cx="http://schemas.microsoft.com/office/drawing/2014/chartex" xmlns:cx1="http://schemas.microsoft.com/office/drawing/2015/9/8/chartex" xmlns:cx2="http://schemas.microsoft.com/office/drawing/2015/10/21/chartex" xmlns:cx3="http://schemas.microsoft.com/office/drawing/2016/5/9/chartex" xmlns:cx4="http://schemas.microsoft.com/office/drawing/2016/5/10/chartex" xmlns:cx5="http://schemas.microsoft.com/office/drawing/2016/5/11/chartex" xmlns:cx6="http://schemas.microsoft.com/office/drawing/2016/5/12/chartex" xmlns:cx7="http://schemas.microsoft.com/office/drawing/2016/5/13/chartex" xmlns:cx8="http://schemas.microsoft.com/office/drawing/2016/5/14/chartex" xmlns:mc="http://schemas.openxmlformats.org/markup-compatibility/2006" xmlns:aink="http://schemas.microsoft.com/office/drawing/2016/ink" xmlns:am3d="http://schemas.microsoft.com/office/drawing/2017/model3d" xmlns:o="urn:schemas-microsoft-com:office:office" xmlns:r="http://schemas.openxmlformats.org/officeDocument/2006/relationships" xmlns:m="http://schemas.openxmlformats.org/officeDocument/2006/math" xmlns:v="urn:schemas-microsoft-com:vml" xmlns:wp14="http://schemas.microsoft.com/office/word/2010/wordprocessingDrawing" xmlns:wp="http://schemas.openxmlformats.org/drawingml/2006/wordprocessingDrawing" xmlns:w10="urn:schemas-microsoft-com:office:word" xmlns:w="http://schemas.openxmlformats.org/wordprocessingml/2006/main" xmlns:w14="http://schemas.microsoft.com/office/word/2010/wordml" xmlns:w15="http://schemas.microsoft.com/office/word/2012/wordml" xmlns:w16cid="http://schemas.microsoft.com/office/word/2016/wordml/cid" xmlns:w16se="http://schemas.microsoft.com/office/word/2015/wordml/symex" xmlns:wpg="http://schemas.microsoft.com/office/word/2010/wordprocessingGroup" xmlns:wpi="http://schemas.microsoft.com/office/word/2010/wordprocessingInk" xmlns:wne="http://schemas.microsoft.com/office/word/2006/wordml" xmlns:wps="http://schemas.microsoft.com/office/word/2010/wordprocessingShape" mc:Ignorable="w14 w15 w16se w16cid wp14">
+<w15:people xmlns:wpc="http://schemas.microsoft.com/office/word/2010/wordprocessingCanvas" xmlns:cx="http://schemas.microsoft.com/office/drawing/2014/chartex" xmlns:cx1="http://schemas.microsoft.com/office/drawing/2015/9/8/chartex" xmlns:mc="http://schemas.openxmlformats.org/markup-compatibility/2006" xmlns:o="urn:schemas-microsoft-com:office:office" xmlns:r="http://schemas.openxmlformats.org/officeDocument/2006/relationships" xmlns:m="http://schemas.openxmlformats.org/officeDocument/2006/math" xmlns:v="urn:schemas-microsoft-com:vml" xmlns:wp14="http://schemas.microsoft.com/office/word/2010/wordprocessingDrawing" xmlns:wp="http://schemas.openxmlformats.org/drawingml/2006/wordprocessingDrawing" xmlns:w10="urn:schemas-microsoft-com:office:word" xmlns:w="http://schemas.openxmlformats.org/wordprocessingml/2006/main" xmlns:w14="http://schemas.microsoft.com/office/word/2010/wordml" xmlns:w15="http://schemas.microsoft.com/office/word/2012/wordml" xmlns:w16se="http://schemas.microsoft.com/office/word/2015/wordml/symex" xmlns:wpg="http://schemas.microsoft.com/office/word/2010/wordprocessingGroup" xmlns:wpi="http://schemas.microsoft.com/office/word/2010/wordprocessingInk" xmlns:wne="http://schemas.microsoft.com/office/word/2006/wordml" xmlns:wps="http://schemas.microsoft.com/office/word/2010/wordprocessingShape" mc:Ignorable="w14 w15 w16se wp14">
   <w15:person w15:author="Bill Pine">
     <w15:presenceInfo w15:providerId="None" w15:userId="Bill Pine"/>
   </w15:person>
@@ -1915,7 +1956,7 @@
 </file>
 
 <file path=word/styles.xml><?xml version="1.0" encoding="utf-8"?>
-<w:styles xmlns:mc="http://schemas.openxmlformats.org/markup-compatibility/2006" xmlns:r="http://schemas.openxmlformats.org/officeDocument/2006/relationships" xmlns:w="http://schemas.openxmlformats.org/wordprocessingml/2006/main" xmlns:w14="http://schemas.microsoft.com/office/word/2010/wordml" xmlns:w15="http://schemas.microsoft.com/office/word/2012/wordml" xmlns:w16cid="http://schemas.microsoft.com/office/word/2016/wordml/cid" xmlns:w16se="http://schemas.microsoft.com/office/word/2015/wordml/symex" mc:Ignorable="w14 w15 w16se w16cid">
+<w:styles xmlns:mc="http://schemas.openxmlformats.org/markup-compatibility/2006" xmlns:r="http://schemas.openxmlformats.org/officeDocument/2006/relationships" xmlns:w="http://schemas.openxmlformats.org/wordprocessingml/2006/main" xmlns:w14="http://schemas.microsoft.com/office/word/2010/wordml" xmlns:w15="http://schemas.microsoft.com/office/word/2012/wordml" xmlns:w16se="http://schemas.microsoft.com/office/word/2015/wordml/symex" mc:Ignorable="w14 w15 w16se">
   <w:docDefaults>
     <w:rPrDefault>
       <w:rPr>
@@ -1931,7 +1972,7 @@
       </w:pPr>
     </w:pPrDefault>
   </w:docDefaults>
-  <w:latentStyles w:defLockedState="0" w:defUIPriority="99" w:defSemiHidden="0" w:defUnhideWhenUsed="0" w:defQFormat="0" w:count="376">
+  <w:latentStyles w:defLockedState="0" w:defUIPriority="99" w:defSemiHidden="0" w:defUnhideWhenUsed="0" w:defQFormat="0" w:count="371">
     <w:lsdException w:name="Normal" w:uiPriority="0" w:qFormat="1"/>
     <w:lsdException w:name="heading 1" w:uiPriority="9" w:qFormat="1"/>
     <w:lsdException w:name="heading 2" w:semiHidden="1" w:uiPriority="9" w:unhideWhenUsed="1" w:qFormat="1"/>
@@ -2037,6 +2078,7 @@
     <w:lsdException w:name="HTML Sample" w:semiHidden="1" w:unhideWhenUsed="1"/>
     <w:lsdException w:name="HTML Typewriter" w:semiHidden="1" w:unhideWhenUsed="1"/>
     <w:lsdException w:name="HTML Variable" w:semiHidden="1" w:unhideWhenUsed="1"/>
+    <w:lsdException w:name="Normal Table" w:semiHidden="1" w:unhideWhenUsed="1"/>
     <w:lsdException w:name="annotation subject" w:semiHidden="1" w:unhideWhenUsed="1"/>
     <w:lsdException w:name="No List" w:semiHidden="1" w:unhideWhenUsed="1"/>
     <w:lsdException w:name="Outline List 1" w:semiHidden="1" w:unhideWhenUsed="1"/>
@@ -2083,8 +2125,10 @@
     <w:lsdException w:name="Table Subtle 2" w:semiHidden="1" w:unhideWhenUsed="1"/>
     <w:lsdException w:name="Table Web 1" w:semiHidden="1" w:unhideWhenUsed="1"/>
     <w:lsdException w:name="Table Web 2" w:semiHidden="1" w:unhideWhenUsed="1"/>
+    <w:lsdException w:name="Table Web 3" w:semiHidden="1" w:unhideWhenUsed="1"/>
     <w:lsdException w:name="Balloon Text" w:semiHidden="1" w:unhideWhenUsed="1"/>
     <w:lsdException w:name="Table Grid" w:uiPriority="39"/>
+    <w:lsdException w:name="Table Theme" w:semiHidden="1" w:unhideWhenUsed="1"/>
     <w:lsdException w:name="Placeholder Text" w:semiHidden="1"/>
     <w:lsdException w:name="No Spacing" w:uiPriority="1" w:qFormat="1"/>
     <w:lsdException w:name="Light Shading" w:uiPriority="60"/>
@@ -2291,11 +2335,6 @@
     <w:lsdException w:name="List Table 5 Dark Accent 6" w:uiPriority="50"/>
     <w:lsdException w:name="List Table 6 Colorful Accent 6" w:uiPriority="51"/>
     <w:lsdException w:name="List Table 7 Colorful Accent 6" w:uiPriority="52"/>
-    <w:lsdException w:name="Mention" w:semiHidden="1" w:unhideWhenUsed="1"/>
-    <w:lsdException w:name="Smart Hyperlink" w:semiHidden="1" w:unhideWhenUsed="1"/>
-    <w:lsdException w:name="Hashtag" w:semiHidden="1" w:unhideWhenUsed="1"/>
-    <w:lsdException w:name="Unresolved Mention" w:semiHidden="1" w:unhideWhenUsed="1"/>
-    <w:lsdException w:name="Smart Link" w:semiHidden="1" w:unhideWhenUsed="1"/>
   </w:latentStyles>
   <w:style w:type="paragraph" w:default="1" w:styleId="Normal">
     <w:name w:val="Normal"/>

</xml_diff>

<commit_message>
Ed's changes are now incorporated
</commit_message>
<xml_diff>
--- a/Text/20190817_GS_response_letter.docx
+++ b/Text/20190817_GS_response_letter.docx
@@ -1,10 +1,8 @@
 
 <file path=word/document.xml><?xml version="1.0" encoding="utf-8"?>
-<w:document xmlns:wpc="http://schemas.microsoft.com/office/word/2010/wordprocessingCanvas" xmlns:cx="http://schemas.microsoft.com/office/drawing/2014/chartex" xmlns:cx1="http://schemas.microsoft.com/office/drawing/2015/9/8/chartex" xmlns:mc="http://schemas.openxmlformats.org/markup-compatibility/2006" xmlns:o="urn:schemas-microsoft-com:office:office" xmlns:r="http://schemas.openxmlformats.org/officeDocument/2006/relationships" xmlns:m="http://schemas.openxmlformats.org/officeDocument/2006/math" xmlns:v="urn:schemas-microsoft-com:vml" xmlns:wp14="http://schemas.microsoft.com/office/word/2010/wordprocessingDrawing" xmlns:wp="http://schemas.openxmlformats.org/drawingml/2006/wordprocessingDrawing" xmlns:w10="urn:schemas-microsoft-com:office:word" xmlns:w="http://schemas.openxmlformats.org/wordprocessingml/2006/main" xmlns:w14="http://schemas.microsoft.com/office/word/2010/wordml" xmlns:w15="http://schemas.microsoft.com/office/word/2012/wordml" xmlns:w16se="http://schemas.microsoft.com/office/word/2015/wordml/symex" xmlns:wpg="http://schemas.microsoft.com/office/word/2010/wordprocessingGroup" xmlns:wpi="http://schemas.microsoft.com/office/word/2010/wordprocessingInk" xmlns:wne="http://schemas.microsoft.com/office/word/2006/wordml" xmlns:wps="http://schemas.microsoft.com/office/word/2010/wordprocessingShape" mc:Ignorable="w14 w15 w16se wp14">
+<w:document xmlns:wpc="http://schemas.microsoft.com/office/word/2010/wordprocessingCanvas" xmlns:cx="http://schemas.microsoft.com/office/drawing/2014/chartex" xmlns:cx1="http://schemas.microsoft.com/office/drawing/2015/9/8/chartex" xmlns:cx2="http://schemas.microsoft.com/office/drawing/2015/10/21/chartex" xmlns:cx3="http://schemas.microsoft.com/office/drawing/2016/5/9/chartex" xmlns:cx4="http://schemas.microsoft.com/office/drawing/2016/5/10/chartex" xmlns:cx5="http://schemas.microsoft.com/office/drawing/2016/5/11/chartex" xmlns:cx6="http://schemas.microsoft.com/office/drawing/2016/5/12/chartex" xmlns:cx7="http://schemas.microsoft.com/office/drawing/2016/5/13/chartex" xmlns:cx8="http://schemas.microsoft.com/office/drawing/2016/5/14/chartex" xmlns:mc="http://schemas.openxmlformats.org/markup-compatibility/2006" xmlns:aink="http://schemas.microsoft.com/office/drawing/2016/ink" xmlns:am3d="http://schemas.microsoft.com/office/drawing/2017/model3d" xmlns:o="urn:schemas-microsoft-com:office:office" xmlns:r="http://schemas.openxmlformats.org/officeDocument/2006/relationships" xmlns:m="http://schemas.openxmlformats.org/officeDocument/2006/math" xmlns:v="urn:schemas-microsoft-com:vml" xmlns:wp14="http://schemas.microsoft.com/office/word/2010/wordprocessingDrawing" xmlns:wp="http://schemas.openxmlformats.org/drawingml/2006/wordprocessingDrawing" xmlns:w10="urn:schemas-microsoft-com:office:word" xmlns:w="http://schemas.openxmlformats.org/wordprocessingml/2006/main" xmlns:w14="http://schemas.microsoft.com/office/word/2010/wordml" xmlns:w15="http://schemas.microsoft.com/office/word/2012/wordml" xmlns:w16cid="http://schemas.microsoft.com/office/word/2016/wordml/cid" xmlns:w16se="http://schemas.microsoft.com/office/word/2015/wordml/symex" xmlns:wpg="http://schemas.microsoft.com/office/word/2010/wordprocessingGroup" xmlns:wpi="http://schemas.microsoft.com/office/word/2010/wordprocessingInk" xmlns:wne="http://schemas.microsoft.com/office/word/2006/wordml" xmlns:wps="http://schemas.microsoft.com/office/word/2010/wordprocessingShape" mc:Ignorable="w14 w15 w16se w16cid wp14">
   <w:body>
     <w:p>
-      <w:bookmarkStart w:id="0" w:name="_GoBack"/>
-      <w:bookmarkEnd w:id="0"/>
       <w:r>
         <w:t>August 17</w:t>
       </w:r>
@@ -269,7 +267,7 @@
         </w:rPr>
         <w:t>3) If one of the goals for delisting the population is “</w:t>
       </w:r>
-      <w:bookmarkStart w:id="1" w:name="_Hlk15222067"/>
+      <w:bookmarkStart w:id="0" w:name="_Hlk15222067"/>
       <w:r>
         <w:rPr>
           <w:i/>
@@ -277,7 +275,7 @@
         </w:rPr>
         <w:t xml:space="preserve">population abundance that could sustain </w:t>
       </w:r>
-      <w:bookmarkEnd w:id="1"/>
+      <w:bookmarkEnd w:id="0"/>
       <w:r>
         <w:rPr>
           <w:i/>
@@ -370,7 +368,21 @@
           <w:i/>
           <w:iCs/>
         </w:rPr>
-        <w:t xml:space="preserve">The β parameter is not simply carrying capacity, but is a density-dependent parameter. In this formulation, carrying capacity would be a function of both α and β. In general, the description of this stockrecruitment model in Pine 2013 is much clearer, so I suggest using that as a guide. </w:t>
+        <w:t>The β parameter is not simply carrying capacity, but is a density-dependent parameter. In this formulation, carrying capacity would be a function of both α and β. In general, the description of this stock</w:t>
+      </w:r>
+      <w:r>
+        <w:rPr>
+          <w:i/>
+          <w:iCs/>
+        </w:rPr>
+        <w:t xml:space="preserve"> </w:t>
+      </w:r>
+      <w:r>
+        <w:rPr>
+          <w:i/>
+          <w:iCs/>
+        </w:rPr>
+        <w:t xml:space="preserve">recruitment model in Pine 2013 is much clearer, so I suggest using that as a guide. </w:t>
       </w:r>
     </w:p>
     <w:p>
@@ -386,6 +398,9 @@
       </w:r>
       <w:r>
         <w:t xml:space="preserve"> parameter is referenced as the density-dependent parameter, whereas all discussion of carrying capacity now specifically relates to asymptotic abundance for the entire population (i.e. classic ecological definition of carrying capacity)</w:t>
+      </w:r>
+      <w:r>
+        <w:t>.</w:t>
       </w:r>
     </w:p>
     <w:p>
@@ -544,29 +559,7 @@
           <w:i/>
           <w:iCs/>
         </w:rPr>
-        <w:t xml:space="preserve">d) Line 188 – </w:t>
-      </w:r>
-      <w:commentRangeStart w:id="2"/>
-      <w:r>
-        <w:rPr>
-          <w:i/>
-          <w:iCs/>
-        </w:rPr>
-        <w:t>190</w:t>
-      </w:r>
-      <w:commentRangeEnd w:id="2"/>
-      <w:r>
-        <w:rPr>
-          <w:rStyle w:val="CommentReference"/>
-        </w:rPr>
-        <w:commentReference w:id="2"/>
-      </w:r>
-      <w:r>
-        <w:rPr>
-          <w:i/>
-          <w:iCs/>
-        </w:rPr>
-        <w:t xml:space="preserve">, 200) – “A baseline population simulation (Scenario 1) was created to estimate simple projections of population size and establish a reference from which to compare other models.” “Simulation” is singular, but “projections” is plural. If scenario 1 is a set of simulations, then how do they differ from each other, and how many simulations were done? The caption in Figure 1 suggests that the spread shown in Figure 1 was obtained from simulations at the upper and lower 95% confidence bounds of the estimate of N0 – it would be useful to put this in the text when first describing scenario 1. In line 200, what does ‘median population trajectory’ mean? What was the set from which the median was calculated? </w:t>
+        <w:t xml:space="preserve">d) Line 188 – 190, 200) – “A baseline population simulation (Scenario 1) was created to estimate simple projections of population size and establish a reference from which to compare other models.” “Simulation” is singular, but “projections” is plural. If scenario 1 is a set of simulations, then how do they differ from each other, and how many simulations were done? The caption in Figure 1 suggests that the spread shown in Figure 1 was obtained from simulations at the upper and lower 95% confidence bounds of the estimate of N0 – it would be useful to put this in the text when first describing scenario 1. In line 200, what does ‘median population trajectory’ mean? What was the set from which the median was calculated? </w:t>
       </w:r>
     </w:p>
     <w:p>
@@ -1145,20 +1138,11 @@
       </w:r>
     </w:p>
     <w:p>
-      <w:commentRangeStart w:id="3"/>
-      <w:r>
-        <w:t>This</w:t>
-      </w:r>
-      <w:commentRangeEnd w:id="3"/>
-      <w:r>
-        <w:rPr>
-          <w:rStyle w:val="CommentReference"/>
-        </w:rPr>
-        <w:commentReference w:id="3"/>
-      </w:r>
-      <w:r>
-        <w:t xml:space="preserve"> figure has been deleted.</w:t>
-      </w:r>
+      <w:r>
+        <w:t>This is an age-structured model and this figure is simply presenting the number of fish estimated in each age in each year during recovery.</w:t>
+      </w:r>
+      <w:bookmarkStart w:id="1" w:name="_GoBack"/>
+      <w:bookmarkEnd w:id="1"/>
     </w:p>
     <w:p>
       <w:pPr>
@@ -1622,7 +1606,7 @@
         </w:rPr>
         <w:t xml:space="preserve">L391 - 392 - it would not be as simple as providing passage. Spawning habitat has to be still available upstream of the dam (i.e., not flooded out), and young (i.e., drift phase) has a chance to survive (i.e., sufficient length of river for larval drift enhancing survival e.g., </w:t>
       </w:r>
-      <w:bookmarkStart w:id="4" w:name="_Hlk15228661"/>
+      <w:bookmarkStart w:id="2" w:name="_Hlk15228661"/>
       <w:r>
         <w:rPr>
           <w:i/>
@@ -1630,7 +1614,7 @@
         </w:rPr>
         <w:t>Auer and Baker (2002); Braaten et al. (2008); Mailhot et al (2011)</w:t>
       </w:r>
-      <w:bookmarkEnd w:id="4"/>
+      <w:bookmarkEnd w:id="2"/>
       <w:r>
         <w:rPr>
           <w:i/>
@@ -1896,67 +1880,8 @@
 </w:document>
 </file>
 
-<file path=word/comments.xml><?xml version="1.0" encoding="utf-8"?>
-<w:comments xmlns:wpc="http://schemas.microsoft.com/office/word/2010/wordprocessingCanvas" xmlns:cx="http://schemas.microsoft.com/office/drawing/2014/chartex" xmlns:cx1="http://schemas.microsoft.com/office/drawing/2015/9/8/chartex" xmlns:mc="http://schemas.openxmlformats.org/markup-compatibility/2006" xmlns:o="urn:schemas-microsoft-com:office:office" xmlns:r="http://schemas.openxmlformats.org/officeDocument/2006/relationships" xmlns:m="http://schemas.openxmlformats.org/officeDocument/2006/math" xmlns:v="urn:schemas-microsoft-com:vml" xmlns:wp14="http://schemas.microsoft.com/office/word/2010/wordprocessingDrawing" xmlns:wp="http://schemas.openxmlformats.org/drawingml/2006/wordprocessingDrawing" xmlns:w10="urn:schemas-microsoft-com:office:word" xmlns:w="http://schemas.openxmlformats.org/wordprocessingml/2006/main" xmlns:w14="http://schemas.microsoft.com/office/word/2010/wordml" xmlns:w15="http://schemas.microsoft.com/office/word/2012/wordml" xmlns:w16se="http://schemas.microsoft.com/office/word/2015/wordml/symex" xmlns:wpg="http://schemas.microsoft.com/office/word/2010/wordprocessingGroup" xmlns:wpi="http://schemas.microsoft.com/office/word/2010/wordprocessingInk" xmlns:wne="http://schemas.microsoft.com/office/word/2006/wordml" xmlns:wps="http://schemas.microsoft.com/office/word/2010/wordprocessingShape" mc:Ignorable="w14 w15 w16se wp14">
-  <w:comment w:id="2" w:author="Bill Pine" w:date="2019-07-28T16:57:00Z" w:initials="bp">
-    <w:p>
-      <w:pPr>
-        <w:pStyle w:val="CommentText"/>
-      </w:pPr>
-      <w:r>
-        <w:rPr>
-          <w:rStyle w:val="CommentReference"/>
-        </w:rPr>
-        <w:annotationRef/>
-      </w:r>
-      <w:r>
-        <w:t>Anyone want to tackle this?  Reviewer is right this is sloppy</w:t>
-      </w:r>
-    </w:p>
-  </w:comment>
-  <w:comment w:id="3" w:author="Bill Pine" w:date="2019-07-28T17:26:00Z" w:initials="bp">
-    <w:p>
-      <w:pPr>
-        <w:pStyle w:val="CommentText"/>
-      </w:pPr>
-      <w:r>
-        <w:rPr>
-          <w:rStyle w:val="CommentReference"/>
-        </w:rPr>
-        <w:annotationRef/>
-      </w:r>
-      <w:r>
-        <w:t>Hmm, I’m not sure what the reviewer is talking about?</w:t>
-      </w:r>
-    </w:p>
-  </w:comment>
-</w:comments>
-</file>
-
-<file path=word/commentsExtended.xml><?xml version="1.0" encoding="utf-8"?>
-<w15:commentsEx xmlns:wpc="http://schemas.microsoft.com/office/word/2010/wordprocessingCanvas" xmlns:cx="http://schemas.microsoft.com/office/drawing/2014/chartex" xmlns:cx1="http://schemas.microsoft.com/office/drawing/2015/9/8/chartex" xmlns:mc="http://schemas.openxmlformats.org/markup-compatibility/2006" xmlns:o="urn:schemas-microsoft-com:office:office" xmlns:r="http://schemas.openxmlformats.org/officeDocument/2006/relationships" xmlns:m="http://schemas.openxmlformats.org/officeDocument/2006/math" xmlns:v="urn:schemas-microsoft-com:vml" xmlns:wp14="http://schemas.microsoft.com/office/word/2010/wordprocessingDrawing" xmlns:wp="http://schemas.openxmlformats.org/drawingml/2006/wordprocessingDrawing" xmlns:w10="urn:schemas-microsoft-com:office:word" xmlns:w="http://schemas.openxmlformats.org/wordprocessingml/2006/main" xmlns:w14="http://schemas.microsoft.com/office/word/2010/wordml" xmlns:w15="http://schemas.microsoft.com/office/word/2012/wordml" xmlns:w16se="http://schemas.microsoft.com/office/word/2015/wordml/symex" xmlns:wpg="http://schemas.microsoft.com/office/word/2010/wordprocessingGroup" xmlns:wpi="http://schemas.microsoft.com/office/word/2010/wordprocessingInk" xmlns:wne="http://schemas.microsoft.com/office/word/2006/wordml" xmlns:wps="http://schemas.microsoft.com/office/word/2010/wordprocessingShape" mc:Ignorable="w14 w15 w16se wp14">
-  <w15:commentEx w15:paraId="0123EBF3" w15:done="0"/>
-  <w15:commentEx w15:paraId="3C8F473A" w15:done="0"/>
-</w15:commentsEx>
-</file>
-
-<file path=word/commentsIds.xml><?xml version="1.0" encoding="utf-8"?>
-<w16cid:commentsIds xmlns:wpc="http://schemas.microsoft.com/office/word/2010/wordprocessingCanvas" xmlns:cx="http://schemas.microsoft.com/office/drawing/2014/chartex" xmlns:cx1="http://schemas.microsoft.com/office/drawing/2015/9/8/chartex" xmlns:cx2="http://schemas.microsoft.com/office/drawing/2015/10/21/chartex" xmlns:cx3="http://schemas.microsoft.com/office/drawing/2016/5/9/chartex" xmlns:cx4="http://schemas.microsoft.com/office/drawing/2016/5/10/chartex" xmlns:cx5="http://schemas.microsoft.com/office/drawing/2016/5/11/chartex" xmlns:cx6="http://schemas.microsoft.com/office/drawing/2016/5/12/chartex" xmlns:cx7="http://schemas.microsoft.com/office/drawing/2016/5/13/chartex" xmlns:cx8="http://schemas.microsoft.com/office/drawing/2016/5/14/chartex" xmlns:mc="http://schemas.openxmlformats.org/markup-compatibility/2006" xmlns:aink="http://schemas.microsoft.com/office/drawing/2016/ink" xmlns:am3d="http://schemas.microsoft.com/office/drawing/2017/model3d" xmlns:o="urn:schemas-microsoft-com:office:office" xmlns:r="http://schemas.openxmlformats.org/officeDocument/2006/relationships" xmlns:m="http://schemas.openxmlformats.org/officeDocument/2006/math" xmlns:v="urn:schemas-microsoft-com:vml" xmlns:wp14="http://schemas.microsoft.com/office/word/2010/wordprocessingDrawing" xmlns:wp="http://schemas.openxmlformats.org/drawingml/2006/wordprocessingDrawing" xmlns:w10="urn:schemas-microsoft-com:office:word" xmlns:w="http://schemas.openxmlformats.org/wordprocessingml/2006/main" xmlns:w14="http://schemas.microsoft.com/office/word/2010/wordml" xmlns:w15="http://schemas.microsoft.com/office/word/2012/wordml" xmlns:w16cid="http://schemas.microsoft.com/office/word/2016/wordml/cid" xmlns:w16se="http://schemas.microsoft.com/office/word/2015/wordml/symex" xmlns:wpg="http://schemas.microsoft.com/office/word/2010/wordprocessingGroup" xmlns:wpi="http://schemas.microsoft.com/office/word/2010/wordprocessingInk" xmlns:wne="http://schemas.microsoft.com/office/word/2006/wordml" xmlns:wps="http://schemas.microsoft.com/office/word/2010/wordprocessingShape" mc:Ignorable="w14 w15 w16se w16cid wp14">
-  <w16cid:commentId w16cid:paraId="0123EBF3" w16cid:durableId="20E85279"/>
-  <w16cid:commentId w16cid:paraId="3C8F473A" w16cid:durableId="20E8593D"/>
-</w16cid:commentsIds>
-</file>
-
-<file path=word/people.xml><?xml version="1.0" encoding="utf-8"?>
-<w15:people xmlns:wpc="http://schemas.microsoft.com/office/word/2010/wordprocessingCanvas" xmlns:cx="http://schemas.microsoft.com/office/drawing/2014/chartex" xmlns:cx1="http://schemas.microsoft.com/office/drawing/2015/9/8/chartex" xmlns:mc="http://schemas.openxmlformats.org/markup-compatibility/2006" xmlns:o="urn:schemas-microsoft-com:office:office" xmlns:r="http://schemas.openxmlformats.org/officeDocument/2006/relationships" xmlns:m="http://schemas.openxmlformats.org/officeDocument/2006/math" xmlns:v="urn:schemas-microsoft-com:vml" xmlns:wp14="http://schemas.microsoft.com/office/word/2010/wordprocessingDrawing" xmlns:wp="http://schemas.openxmlformats.org/drawingml/2006/wordprocessingDrawing" xmlns:w10="urn:schemas-microsoft-com:office:word" xmlns:w="http://schemas.openxmlformats.org/wordprocessingml/2006/main" xmlns:w14="http://schemas.microsoft.com/office/word/2010/wordml" xmlns:w15="http://schemas.microsoft.com/office/word/2012/wordml" xmlns:w16se="http://schemas.microsoft.com/office/word/2015/wordml/symex" xmlns:wpg="http://schemas.microsoft.com/office/word/2010/wordprocessingGroup" xmlns:wpi="http://schemas.microsoft.com/office/word/2010/wordprocessingInk" xmlns:wne="http://schemas.microsoft.com/office/word/2006/wordml" xmlns:wps="http://schemas.microsoft.com/office/word/2010/wordprocessingShape" mc:Ignorable="w14 w15 w16se wp14">
-  <w15:person w15:author="Bill Pine">
-    <w15:presenceInfo w15:providerId="None" w15:userId="Bill Pine"/>
-  </w15:person>
-</w15:people>
-</file>
-
 <file path=word/styles.xml><?xml version="1.0" encoding="utf-8"?>
-<w:styles xmlns:mc="http://schemas.openxmlformats.org/markup-compatibility/2006" xmlns:r="http://schemas.openxmlformats.org/officeDocument/2006/relationships" xmlns:w="http://schemas.openxmlformats.org/wordprocessingml/2006/main" xmlns:w14="http://schemas.microsoft.com/office/word/2010/wordml" xmlns:w15="http://schemas.microsoft.com/office/word/2012/wordml" xmlns:w16se="http://schemas.microsoft.com/office/word/2015/wordml/symex" mc:Ignorable="w14 w15 w16se">
+<w:styles xmlns:mc="http://schemas.openxmlformats.org/markup-compatibility/2006" xmlns:r="http://schemas.openxmlformats.org/officeDocument/2006/relationships" xmlns:w="http://schemas.openxmlformats.org/wordprocessingml/2006/main" xmlns:w14="http://schemas.microsoft.com/office/word/2010/wordml" xmlns:w15="http://schemas.microsoft.com/office/word/2012/wordml" xmlns:w16cid="http://schemas.microsoft.com/office/word/2016/wordml/cid" xmlns:w16se="http://schemas.microsoft.com/office/word/2015/wordml/symex" mc:Ignorable="w14 w15 w16se w16cid">
   <w:docDefaults>
     <w:rPrDefault>
       <w:rPr>
@@ -1972,7 +1897,7 @@
       </w:pPr>
     </w:pPrDefault>
   </w:docDefaults>
-  <w:latentStyles w:defLockedState="0" w:defUIPriority="99" w:defSemiHidden="0" w:defUnhideWhenUsed="0" w:defQFormat="0" w:count="371">
+  <w:latentStyles w:defLockedState="0" w:defUIPriority="99" w:defSemiHidden="0" w:defUnhideWhenUsed="0" w:defQFormat="0" w:count="376">
     <w:lsdException w:name="Normal" w:uiPriority="0" w:qFormat="1"/>
     <w:lsdException w:name="heading 1" w:uiPriority="9" w:qFormat="1"/>
     <w:lsdException w:name="heading 2" w:semiHidden="1" w:uiPriority="9" w:unhideWhenUsed="1" w:qFormat="1"/>
@@ -2078,7 +2003,6 @@
     <w:lsdException w:name="HTML Sample" w:semiHidden="1" w:unhideWhenUsed="1"/>
     <w:lsdException w:name="HTML Typewriter" w:semiHidden="1" w:unhideWhenUsed="1"/>
     <w:lsdException w:name="HTML Variable" w:semiHidden="1" w:unhideWhenUsed="1"/>
-    <w:lsdException w:name="Normal Table" w:semiHidden="1" w:unhideWhenUsed="1"/>
     <w:lsdException w:name="annotation subject" w:semiHidden="1" w:unhideWhenUsed="1"/>
     <w:lsdException w:name="No List" w:semiHidden="1" w:unhideWhenUsed="1"/>
     <w:lsdException w:name="Outline List 1" w:semiHidden="1" w:unhideWhenUsed="1"/>
@@ -2121,11 +2045,8 @@
     <w:lsdException w:name="Table Contemporary" w:semiHidden="1" w:unhideWhenUsed="1"/>
     <w:lsdException w:name="Table Elegant" w:semiHidden="1" w:unhideWhenUsed="1"/>
     <w:lsdException w:name="Table Professional" w:semiHidden="1" w:unhideWhenUsed="1"/>
-    <w:lsdException w:name="Table Subtle 1" w:semiHidden="1" w:unhideWhenUsed="1"/>
     <w:lsdException w:name="Table Subtle 2" w:semiHidden="1" w:unhideWhenUsed="1"/>
     <w:lsdException w:name="Table Web 1" w:semiHidden="1" w:unhideWhenUsed="1"/>
-    <w:lsdException w:name="Table Web 2" w:semiHidden="1" w:unhideWhenUsed="1"/>
-    <w:lsdException w:name="Table Web 3" w:semiHidden="1" w:unhideWhenUsed="1"/>
     <w:lsdException w:name="Balloon Text" w:semiHidden="1" w:unhideWhenUsed="1"/>
     <w:lsdException w:name="Table Grid" w:uiPriority="39"/>
     <w:lsdException w:name="Table Theme" w:semiHidden="1" w:unhideWhenUsed="1"/>
@@ -2335,6 +2256,11 @@
     <w:lsdException w:name="List Table 5 Dark Accent 6" w:uiPriority="50"/>
     <w:lsdException w:name="List Table 6 Colorful Accent 6" w:uiPriority="51"/>
     <w:lsdException w:name="List Table 7 Colorful Accent 6" w:uiPriority="52"/>
+    <w:lsdException w:name="Mention" w:semiHidden="1" w:unhideWhenUsed="1"/>
+    <w:lsdException w:name="Smart Hyperlink" w:semiHidden="1" w:unhideWhenUsed="1"/>
+    <w:lsdException w:name="Hashtag" w:semiHidden="1" w:unhideWhenUsed="1"/>
+    <w:lsdException w:name="Unresolved Mention" w:semiHidden="1" w:unhideWhenUsed="1"/>
+    <w:lsdException w:name="Smart Link" w:semiHidden="1" w:unhideWhenUsed="1"/>
   </w:latentStyles>
   <w:style w:type="paragraph" w:default="1" w:styleId="Normal">
     <w:name w:val="Normal"/>

</xml_diff>